<commit_message>
add main part in lab2
</commit_message>
<xml_diff>
--- a/labs/lab2/ЛР2.docx
+++ b/labs/lab2/ЛР2.docx
@@ -290,7 +290,6 @@
     </w:p>
     <w:p>
       <w:pPr>
-        <w:ind w:left="360"/>
         <w:rPr>
           <w:sz w:val="12"/>
           <w:szCs w:val="12"/>
@@ -597,23 +596,7 @@
           <w:sz w:val="22"/>
           <w:szCs w:val="22"/>
         </w:rPr>
-        <w:t xml:space="preserve">Формирование обучающей, </w:t>
-      </w:r>
-      <w:proofErr w:type="spellStart"/>
-      <w:r>
-        <w:rPr>
-          <w:sz w:val="22"/>
-          <w:szCs w:val="22"/>
-        </w:rPr>
-        <w:t>валидационной</w:t>
-      </w:r>
-      <w:proofErr w:type="spellEnd"/>
-      <w:r>
-        <w:rPr>
-          <w:sz w:val="22"/>
-          <w:szCs w:val="22"/>
-        </w:rPr>
-        <w:t xml:space="preserve"> и тестовой выборок</w:t>
+        <w:t>Формирование обучающей, валидационной и тестовой выборок</w:t>
       </w:r>
       <w:r>
         <w:rPr>
@@ -698,7 +681,6 @@
                 <w:szCs w:val="20"/>
               </w:rPr>
             </w:pPr>
-            <w:proofErr w:type="spellStart"/>
             <w:r>
               <w:rPr>
                 <w:sz w:val="18"/>
@@ -706,7 +688,6 @@
               </w:rPr>
               <w:t>Валидационная</w:t>
             </w:r>
-            <w:proofErr w:type="spellEnd"/>
           </w:p>
         </w:tc>
         <w:tc>
@@ -1016,6 +997,7 @@
         <w:rPr>
           <w:sz w:val="22"/>
           <w:szCs w:val="22"/>
+          <w:lang w:val="en-US"/>
         </w:rPr>
       </w:pPr>
       <w:r>
@@ -1028,6 +1010,16 @@
     </w:p>
     <w:p>
       <w:pPr>
+        <w:jc w:val="both"/>
+        <w:rPr>
+          <w:sz w:val="22"/>
+          <w:szCs w:val="22"/>
+          <w:lang w:val="en-US"/>
+        </w:rPr>
+      </w:pPr>
+    </w:p>
+    <w:p>
+      <w:pPr>
         <w:jc w:val="center"/>
         <w:rPr>
           <w:sz w:val="22"/>
@@ -1036,6 +1028,7 @@
       </w:pPr>
       <w:r>
         <w:rPr>
+          <w:noProof/>
           <w:sz w:val="22"/>
         </w:rPr>
         <w:drawing>
@@ -1086,42 +1079,16 @@
     </w:p>
     <w:p>
       <w:pPr>
-        <w:jc w:val="center"/>
-        <w:rPr>
-          <w:sz w:val="22"/>
-          <w:lang w:val="en-US"/>
-        </w:rPr>
-      </w:pPr>
-    </w:p>
-    <w:p>
-      <w:pPr>
-        <w:jc w:val="center"/>
-        <w:rPr>
-          <w:sz w:val="22"/>
-          <w:lang w:val="en-US"/>
-        </w:rPr>
-      </w:pPr>
-    </w:p>
-    <w:p>
-      <w:pPr>
-        <w:jc w:val="center"/>
-        <w:rPr>
-          <w:sz w:val="22"/>
-          <w:lang w:val="en-US"/>
-        </w:rPr>
-      </w:pPr>
-    </w:p>
-    <w:p>
-      <w:pPr>
-        <w:jc w:val="both"/>
-        <w:rPr>
-          <w:sz w:val="22"/>
-        </w:rPr>
-      </w:pPr>
-      <w:r>
-        <w:rPr>
-          <w:sz w:val="22"/>
-        </w:rPr>
+        <w:jc w:val="both"/>
+        <w:rPr>
+          <w:sz w:val="22"/>
+        </w:rPr>
+      </w:pPr>
+      <w:r>
+        <w:rPr>
+          <w:sz w:val="22"/>
+        </w:rPr>
+        <w:lastRenderedPageBreak/>
         <w:t>Предобработка данных:</w:t>
       </w:r>
     </w:p>
@@ -1431,16 +1398,7 @@
                         <w:szCs w:val="20"/>
                         <w:lang w:val="en-US"/>
                       </w:rPr>
-                      <m:t>med</m:t>
-                    </m:r>
-                    <m:r>
-                      <w:rPr>
-                        <w:rFonts w:ascii="Cambria Math" w:hAnsi="Cambria Math"/>
-                        <w:sz w:val="20"/>
-                        <w:szCs w:val="20"/>
-                        <w:lang w:val="en-US"/>
-                      </w:rPr>
-                      <m:t>(x)</m:t>
+                      <m:t>med(x)</m:t>
                     </m:r>
                   </m:num>
                   <m:den>
@@ -1578,6 +1536,16 @@
     </w:tbl>
     <w:p>
       <w:pPr>
+        <w:ind w:left="360"/>
+        <w:jc w:val="both"/>
+        <w:rPr>
+          <w:sz w:val="22"/>
+          <w:u w:val="single"/>
+        </w:rPr>
+      </w:pPr>
+    </w:p>
+    <w:p>
+      <w:pPr>
         <w:numPr>
           <w:ilvl w:val="0"/>
           <w:numId w:val="1"/>
@@ -1842,14 +1810,16 @@
               <w:rPr>
                 <w:sz w:val="20"/>
                 <w:szCs w:val="20"/>
-              </w:rPr>
-            </w:pPr>
-            <w:r>
-              <w:rPr>
-                <w:sz w:val="20"/>
-                <w:szCs w:val="20"/>
-              </w:rPr>
-              <w:t>10</w:t>
+                <w:lang w:val="en-US"/>
+              </w:rPr>
+            </w:pPr>
+            <w:r>
+              <w:rPr>
+                <w:sz w:val="20"/>
+                <w:szCs w:val="20"/>
+                <w:lang w:val="en-US"/>
+              </w:rPr>
+              <w:t>20</w:t>
             </w:r>
           </w:p>
         </w:tc>
@@ -2021,6 +1991,7 @@
         <w:jc w:val="both"/>
         <w:rPr>
           <w:sz w:val="22"/>
+          <w:lang w:val="en-US"/>
         </w:rPr>
       </w:pPr>
       <w:r>
@@ -2048,73 +2019,83 @@
         <w:t>:</w:t>
       </w:r>
     </w:p>
-    <w:tbl>
-      <w:tblPr>
-        <w:tblW w:w="0" w:type="auto"/>
+    <w:p>
+      <w:pPr>
+        <w:jc w:val="both"/>
+        <w:rPr>
+          <w:sz w:val="22"/>
+          <w:lang w:val="en-US"/>
+        </w:rPr>
+      </w:pPr>
+    </w:p>
+    <w:p>
+      <w:pPr>
         <w:jc w:val="center"/>
-        <w:tblBorders>
-          <w:top w:val="single" w:sz="4" w:space="0" w:color="auto"/>
-          <w:left w:val="single" w:sz="4" w:space="0" w:color="auto"/>
-          <w:bottom w:val="single" w:sz="4" w:space="0" w:color="auto"/>
-          <w:right w:val="single" w:sz="4" w:space="0" w:color="auto"/>
-          <w:insideH w:val="single" w:sz="4" w:space="0" w:color="auto"/>
-          <w:insideV w:val="single" w:sz="4" w:space="0" w:color="auto"/>
-        </w:tblBorders>
-        <w:tblLook w:val="01E0" w:firstRow="1" w:lastRow="1" w:firstColumn="1" w:lastColumn="1" w:noHBand="0" w:noVBand="0"/>
-      </w:tblPr>
-      <w:tblGrid>
-        <w:gridCol w:w="5695"/>
-      </w:tblGrid>
-      <w:tr>
-        <w:trPr>
-          <w:trHeight w:val="2096"/>
-          <w:jc w:val="center"/>
-        </w:trPr>
-        <w:tc>
-          <w:tcPr>
-            <w:tcW w:w="5695" w:type="dxa"/>
-          </w:tcPr>
-          <w:p>
-            <w:pPr>
-              <w:jc w:val="center"/>
-              <w:rPr>
-                <w:sz w:val="22"/>
-              </w:rPr>
-            </w:pPr>
-          </w:p>
-          <w:p>
-            <w:pPr>
-              <w:pStyle w:val="1"/>
-              <w:tabs>
-                <w:tab w:val="left" w:pos="787"/>
-                <w:tab w:val="center" w:pos="882"/>
-              </w:tabs>
-              <w:jc w:val="left"/>
-              <w:rPr>
-                <w:lang w:val="ru-RU"/>
-              </w:rPr>
-            </w:pPr>
-            <w:r>
-              <w:tab/>
-            </w:r>
-          </w:p>
-          <w:p>
-            <w:pPr>
-              <w:jc w:val="center"/>
-              <w:rPr>
-                <w:sz w:val="22"/>
-              </w:rPr>
-            </w:pPr>
-          </w:p>
-        </w:tc>
-      </w:tr>
-    </w:tbl>
-    <w:p>
-      <w:pPr>
-        <w:jc w:val="both"/>
         <w:rPr>
           <w:sz w:val="12"/>
           <w:szCs w:val="12"/>
+        </w:rPr>
+      </w:pPr>
+      <w:r>
+        <w:rPr>
+          <w:noProof/>
+        </w:rPr>
+        <w:drawing>
+          <wp:inline distT="0" distB="0" distL="0" distR="0" wp14:anchorId="01463385" wp14:editId="2569935E">
+            <wp:extent cx="3398745" cy="2600960"/>
+            <wp:effectExtent l="0" t="0" r="0" b="0"/>
+            <wp:docPr id="252493502" name="Рисунок 1" descr="Изображение выглядит как диаграмма, линия, круг, зарисовка&#10;&#10;Автоматически созданное описание"/>
+            <wp:cNvGraphicFramePr>
+              <a:graphicFrameLocks xmlns:a="http://schemas.openxmlformats.org/drawingml/2006/main" noChangeAspect="1"/>
+            </wp:cNvGraphicFramePr>
+            <a:graphic xmlns:a="http://schemas.openxmlformats.org/drawingml/2006/main">
+              <a:graphicData uri="http://schemas.openxmlformats.org/drawingml/2006/picture">
+                <pic:pic xmlns:pic="http://schemas.openxmlformats.org/drawingml/2006/picture">
+                  <pic:nvPicPr>
+                    <pic:cNvPr id="252493502" name="Рисунок 1" descr="Изображение выглядит как диаграмма, линия, круг, зарисовка&#10;&#10;Автоматически созданное описание"/>
+                    <pic:cNvPicPr>
+                      <a:picLocks noChangeAspect="1" noChangeArrowheads="1"/>
+                    </pic:cNvPicPr>
+                  </pic:nvPicPr>
+                  <pic:blipFill>
+                    <a:blip r:embed="rId8">
+                      <a:extLst>
+                        <a:ext uri="{28A0092B-C50C-407E-A947-70E740481C1C}">
+                          <a14:useLocalDpi xmlns:a14="http://schemas.microsoft.com/office/drawing/2010/main" val="0"/>
+                        </a:ext>
+                      </a:extLst>
+                    </a:blip>
+                    <a:srcRect/>
+                    <a:stretch>
+                      <a:fillRect/>
+                    </a:stretch>
+                  </pic:blipFill>
+                  <pic:spPr bwMode="auto">
+                    <a:xfrm>
+                      <a:off x="0" y="0"/>
+                      <a:ext cx="3413256" cy="2612065"/>
+                    </a:xfrm>
+                    <a:prstGeom prst="rect">
+                      <a:avLst/>
+                    </a:prstGeom>
+                    <a:noFill/>
+                    <a:ln>
+                      <a:noFill/>
+                    </a:ln>
+                  </pic:spPr>
+                </pic:pic>
+              </a:graphicData>
+            </a:graphic>
+          </wp:inline>
+        </w:drawing>
+      </w:r>
+    </w:p>
+    <w:p>
+      <w:pPr>
+        <w:jc w:val="both"/>
+        <w:rPr>
+          <w:sz w:val="22"/>
+          <w:lang w:val="en-US"/>
         </w:rPr>
       </w:pPr>
     </w:p>
@@ -2388,7 +2369,20 @@
         <w:rPr>
           <w:sz w:val="22"/>
         </w:rPr>
-        <w:t>Метод инициализации сети:_______________________________________</w:t>
+        <w:lastRenderedPageBreak/>
+        <w:t>Метод инициализации сети:</w:t>
+      </w:r>
+      <w:r>
+        <w:rPr>
+          <w:sz w:val="22"/>
+        </w:rPr>
+        <w:t xml:space="preserve"> ин</w:t>
+      </w:r>
+      <w:r>
+        <w:rPr>
+          <w:sz w:val="22"/>
+        </w:rPr>
+        <w:t>ициализация Хавьера из равномерного распределения</w:t>
       </w:r>
     </w:p>
     <w:p>
@@ -2453,12 +2447,199 @@
         </w:rPr>
         <w:t xml:space="preserve">) = </w:t>
       </w:r>
-      <w:r>
-        <w:rPr>
-          <w:sz w:val="22"/>
-        </w:rPr>
-        <w:t>_________________________________________</w:t>
-      </w:r>
+      <m:oMath>
+        <m:f>
+          <m:fPr>
+            <m:ctrlPr>
+              <w:rPr>
+                <w:rFonts w:ascii="Cambria Math" w:hAnsi="Cambria Math"/>
+                <w:i/>
+                <w:sz w:val="22"/>
+              </w:rPr>
+            </m:ctrlPr>
+          </m:fPr>
+          <m:num>
+            <m:r>
+              <w:rPr>
+                <w:rFonts w:ascii="Cambria Math" w:hAnsi="Cambria Math"/>
+                <w:sz w:val="22"/>
+              </w:rPr>
+              <m:t>1</m:t>
+            </m:r>
+          </m:num>
+          <m:den>
+            <m:r>
+              <w:rPr>
+                <w:rFonts w:ascii="Cambria Math" w:hAnsi="Cambria Math"/>
+                <w:sz w:val="22"/>
+                <w:lang w:val="en-US"/>
+              </w:rPr>
+              <m:t>n</m:t>
+            </m:r>
+          </m:den>
+        </m:f>
+        <m:nary>
+          <m:naryPr>
+            <m:chr m:val="∑"/>
+            <m:limLoc m:val="undOvr"/>
+            <m:ctrlPr>
+              <w:rPr>
+                <w:rFonts w:ascii="Cambria Math" w:hAnsi="Cambria Math"/>
+                <w:i/>
+                <w:sz w:val="22"/>
+              </w:rPr>
+            </m:ctrlPr>
+          </m:naryPr>
+          <m:sub>
+            <m:r>
+              <w:rPr>
+                <w:rFonts w:ascii="Cambria Math" w:hAnsi="Cambria Math"/>
+                <w:sz w:val="22"/>
+              </w:rPr>
+              <m:t>i</m:t>
+            </m:r>
+            <m:r>
+              <w:rPr>
+                <w:rFonts w:ascii="Cambria Math" w:hAnsi="Cambria Math"/>
+                <w:sz w:val="22"/>
+              </w:rPr>
+              <m:t>=1</m:t>
+            </m:r>
+          </m:sub>
+          <m:sup>
+            <m:r>
+              <w:rPr>
+                <w:rFonts w:ascii="Cambria Math" w:hAnsi="Cambria Math"/>
+                <w:sz w:val="22"/>
+              </w:rPr>
+              <m:t>n</m:t>
+            </m:r>
+          </m:sup>
+          <m:e>
+            <m:sSup>
+              <m:sSupPr>
+                <m:ctrlPr>
+                  <w:rPr>
+                    <w:rFonts w:ascii="Cambria Math" w:hAnsi="Cambria Math"/>
+                    <w:i/>
+                    <w:sz w:val="22"/>
+                  </w:rPr>
+                </m:ctrlPr>
+              </m:sSupPr>
+              <m:e>
+                <m:r>
+                  <w:rPr>
+                    <w:rFonts w:ascii="Cambria Math" w:hAnsi="Cambria Math"/>
+                    <w:sz w:val="22"/>
+                  </w:rPr>
+                  <m:t>(</m:t>
+                </m:r>
+                <m:r>
+                  <w:rPr>
+                    <w:rFonts w:ascii="Cambria Math" w:hAnsi="Cambria Math"/>
+                    <w:sz w:val="22"/>
+                    <w:lang w:val="en-US"/>
+                  </w:rPr>
+                  <m:t>F</m:t>
+                </m:r>
+                <m:d>
+                  <m:dPr>
+                    <m:ctrlPr>
+                      <w:rPr>
+                        <w:rFonts w:ascii="Cambria Math" w:hAnsi="Cambria Math"/>
+                        <w:i/>
+                        <w:sz w:val="22"/>
+                        <w:lang w:val="en-US"/>
+                      </w:rPr>
+                    </m:ctrlPr>
+                  </m:dPr>
+                  <m:e>
+                    <m:r>
+                      <w:rPr>
+                        <w:rFonts w:ascii="Cambria Math" w:hAnsi="Cambria Math"/>
+                        <w:sz w:val="22"/>
+                        <w:lang w:val="en-US"/>
+                      </w:rPr>
+                      <m:t>x</m:t>
+                    </m:r>
+                  </m:e>
+                </m:d>
+                <m:r>
+                  <w:rPr>
+                    <w:rFonts w:ascii="Cambria Math" w:hAnsi="Cambria Math"/>
+                    <w:sz w:val="22"/>
+                  </w:rPr>
+                  <m:t>-</m:t>
+                </m:r>
+                <m:r>
+                  <w:rPr>
+                    <w:rFonts w:ascii="Cambria Math" w:hAnsi="Cambria Math"/>
+                    <w:sz w:val="22"/>
+                    <w:lang w:val="en-US"/>
+                  </w:rPr>
+                  <m:t>y</m:t>
+                </m:r>
+                <m:r>
+                  <w:rPr>
+                    <w:rFonts w:ascii="Cambria Math" w:hAnsi="Cambria Math"/>
+                    <w:sz w:val="22"/>
+                  </w:rPr>
+                  <m:t>)</m:t>
+                </m:r>
+              </m:e>
+              <m:sup>
+                <m:r>
+                  <w:rPr>
+                    <w:rFonts w:ascii="Cambria Math" w:hAnsi="Cambria Math"/>
+                    <w:sz w:val="22"/>
+                  </w:rPr>
+                  <m:t>2</m:t>
+                </m:r>
+              </m:sup>
+            </m:sSup>
+            <m:r>
+              <w:rPr>
+                <w:rFonts w:ascii="Cambria Math" w:hAnsi="Cambria Math"/>
+                <w:sz w:val="22"/>
+                <w:lang w:val="en-US"/>
+              </w:rPr>
+              <m:t>→</m:t>
+            </m:r>
+            <m:sSub>
+              <m:sSubPr>
+                <m:ctrlPr>
+                  <w:rPr>
+                    <w:rFonts w:ascii="Cambria Math" w:hAnsi="Cambria Math"/>
+                    <w:i/>
+                    <w:sz w:val="22"/>
+                    <w:lang w:val="en-US"/>
+                  </w:rPr>
+                </m:ctrlPr>
+              </m:sSubPr>
+              <m:e>
+                <m:r>
+                  <w:rPr>
+                    <w:rFonts w:ascii="Cambria Math" w:hAnsi="Cambria Math"/>
+                    <w:sz w:val="22"/>
+                    <w:lang w:val="en-US"/>
+                  </w:rPr>
+                  <m:t>min</m:t>
+                </m:r>
+              </m:e>
+              <m:sub>
+                <m:r>
+                  <w:rPr>
+                    <w:rFonts w:ascii="Cambria Math" w:hAnsi="Cambria Math"/>
+                    <w:sz w:val="22"/>
+                    <w:lang w:val="en-US"/>
+                  </w:rPr>
+                  <m:t>w</m:t>
+                </m:r>
+              </m:sub>
+            </m:sSub>
+          </m:e>
+        </m:nary>
+      </m:oMath>
     </w:p>
     <w:p>
       <w:pPr>
@@ -2480,7 +2661,19 @@
         <w:rPr>
           <w:sz w:val="22"/>
         </w:rPr>
-        <w:t>Критерий останова: ______________________________________________</w:t>
+        <w:t xml:space="preserve">Критерий останова: </w:t>
+      </w:r>
+      <w:r>
+        <w:rPr>
+          <w:sz w:val="22"/>
+        </w:rPr>
+        <w:t>увеличение значения функции потерь на валидационной выборке на протяжении 500 эпох</w:t>
+      </w:r>
+      <w:r>
+        <w:rPr>
+          <w:sz w:val="22"/>
+        </w:rPr>
+        <w:t>.</w:t>
       </w:r>
     </w:p>
     <w:p>
@@ -2547,51 +2740,363 @@
           <w:sz w:val="22"/>
         </w:rPr>
       </w:pPr>
-      <w:r>
-        <w:rPr>
-          <w:sz w:val="22"/>
-        </w:rPr>
-        <w:object w:dxaOrig="5309" w:dyaOrig="4245" w14:anchorId="4B8E981E">
-          <v:shapetype id="_x0000_t75" coordsize="21600,21600" o:spt="75" o:preferrelative="t" path="m@4@5l@4@11@9@11@9@5xe" filled="f" stroked="f">
-            <v:stroke joinstyle="miter"/>
-            <v:formulas>
-              <v:f eqn="if lineDrawn pixelLineWidth 0"/>
-              <v:f eqn="sum @0 1 0"/>
-              <v:f eqn="sum 0 0 @1"/>
-              <v:f eqn="prod @2 1 2"/>
-              <v:f eqn="prod @3 21600 pixelWidth"/>
-              <v:f eqn="prod @3 21600 pixelHeight"/>
-              <v:f eqn="sum @0 0 1"/>
-              <v:f eqn="prod @6 1 2"/>
-              <v:f eqn="prod @7 21600 pixelWidth"/>
-              <v:f eqn="sum @8 21600 0"/>
-              <v:f eqn="prod @7 21600 pixelHeight"/>
-              <v:f eqn="sum @10 21600 0"/>
-            </v:formulas>
-            <v:path o:extrusionok="f" gradientshapeok="t" o:connecttype="rect"/>
-            <o:lock v:ext="edit" aspectratio="t"/>
-          </v:shapetype>
-          <v:shape id="_x0000_i1026" type="#_x0000_t75" style="width:360.9pt;height:134.3pt" o:ole="">
-            <v:imagedata r:id="rId8" o:title=""/>
-          </v:shape>
-          <o:OLEObject Type="Embed" ProgID="Word.Picture.8" ShapeID="_x0000_i1026" DrawAspect="Content" ObjectID="_1774692937" r:id="rId9"/>
-        </w:object>
-      </w:r>
-    </w:p>
-    <w:p>
-      <w:pPr>
-        <w:jc w:val="both"/>
-        <w:rPr>
-          <w:sz w:val="22"/>
-        </w:rPr>
-      </w:pPr>
-      <w:r>
-        <w:rPr>
-          <w:sz w:val="22"/>
-        </w:rPr>
+    </w:p>
+    <w:p>
+      <w:pPr>
+        <w:jc w:val="both"/>
+        <w:rPr>
+          <w:sz w:val="22"/>
+        </w:rPr>
+      </w:pPr>
+      <w:r>
+        <w:rPr>
+          <w:sz w:val="22"/>
+        </w:rPr>
+        <w:t>График аппроксимируемой функции</w:t>
+      </w:r>
+      <w:r>
+        <w:rPr>
+          <w:sz w:val="22"/>
+          <w:lang w:val="en-US"/>
+        </w:rPr>
+        <w:t>:</w:t>
+      </w:r>
+    </w:p>
+    <w:p>
+      <w:pPr>
+        <w:jc w:val="both"/>
+        <w:rPr>
+          <w:sz w:val="22"/>
+        </w:rPr>
+      </w:pPr>
+    </w:p>
+    <w:p>
+      <w:pPr>
+        <w:jc w:val="center"/>
+        <w:rPr>
+          <w:sz w:val="22"/>
+        </w:rPr>
+      </w:pPr>
+      <w:r>
+        <w:rPr>
+          <w:sz w:val="22"/>
+        </w:rPr>
+        <w:drawing>
+          <wp:inline distT="0" distB="0" distL="0" distR="0" wp14:anchorId="0C33077B" wp14:editId="3078A7E8">
+            <wp:extent cx="4042552" cy="2727960"/>
+            <wp:effectExtent l="0" t="0" r="0" b="0"/>
+            <wp:docPr id="481336391" name="Рисунок 1" descr="Изображение выглядит как снимок экрана&#10;&#10;Автоматически созданное описание"/>
+            <wp:cNvGraphicFramePr>
+              <a:graphicFrameLocks xmlns:a="http://schemas.openxmlformats.org/drawingml/2006/main" noChangeAspect="1"/>
+            </wp:cNvGraphicFramePr>
+            <a:graphic xmlns:a="http://schemas.openxmlformats.org/drawingml/2006/main">
+              <a:graphicData uri="http://schemas.openxmlformats.org/drawingml/2006/picture">
+                <pic:pic xmlns:pic="http://schemas.openxmlformats.org/drawingml/2006/picture">
+                  <pic:nvPicPr>
+                    <pic:cNvPr id="481336391" name="Рисунок 1" descr="Изображение выглядит как снимок экрана&#10;&#10;Автоматически созданное описание"/>
+                    <pic:cNvPicPr/>
+                  </pic:nvPicPr>
+                  <pic:blipFill>
+                    <a:blip r:embed="rId9"/>
+                    <a:stretch>
+                      <a:fillRect/>
+                    </a:stretch>
+                  </pic:blipFill>
+                  <pic:spPr>
+                    <a:xfrm>
+                      <a:off x="0" y="0"/>
+                      <a:ext cx="4058633" cy="2738811"/>
+                    </a:xfrm>
+                    <a:prstGeom prst="rect">
+                      <a:avLst/>
+                    </a:prstGeom>
+                  </pic:spPr>
+                </pic:pic>
+              </a:graphicData>
+            </a:graphic>
+          </wp:inline>
+        </w:drawing>
+      </w:r>
+    </w:p>
+    <w:p>
+      <w:pPr>
+        <w:jc w:val="center"/>
+        <w:rPr>
+          <w:sz w:val="22"/>
+        </w:rPr>
+      </w:pPr>
+    </w:p>
+    <w:p>
+      <w:pPr>
+        <w:jc w:val="both"/>
+        <w:rPr>
+          <w:sz w:val="22"/>
+          <w:lang w:val="en-US"/>
+        </w:rPr>
+      </w:pPr>
+    </w:p>
+    <w:p>
+      <w:pPr>
+        <w:jc w:val="both"/>
+        <w:rPr>
+          <w:sz w:val="22"/>
+          <w:lang w:val="en-US"/>
+        </w:rPr>
+      </w:pPr>
+    </w:p>
+    <w:p>
+      <w:pPr>
+        <w:jc w:val="both"/>
+        <w:rPr>
+          <w:sz w:val="22"/>
+          <w:lang w:val="en-US"/>
+        </w:rPr>
+      </w:pPr>
+    </w:p>
+    <w:p>
+      <w:pPr>
+        <w:jc w:val="both"/>
+        <w:rPr>
+          <w:sz w:val="22"/>
+          <w:lang w:val="en-US"/>
+        </w:rPr>
+      </w:pPr>
+    </w:p>
+    <w:p>
+      <w:pPr>
+        <w:jc w:val="both"/>
+        <w:rPr>
+          <w:sz w:val="22"/>
+          <w:lang w:val="en-US"/>
+        </w:rPr>
+      </w:pPr>
+    </w:p>
+    <w:p>
+      <w:pPr>
+        <w:jc w:val="both"/>
+        <w:rPr>
+          <w:sz w:val="22"/>
+          <w:lang w:val="en-US"/>
+        </w:rPr>
+      </w:pPr>
+    </w:p>
+    <w:p>
+      <w:pPr>
+        <w:jc w:val="both"/>
+        <w:rPr>
+          <w:sz w:val="22"/>
+          <w:lang w:val="en-US"/>
+        </w:rPr>
+      </w:pPr>
+    </w:p>
+    <w:p>
+      <w:pPr>
+        <w:jc w:val="both"/>
+        <w:rPr>
+          <w:sz w:val="22"/>
+          <w:lang w:val="en-US"/>
+        </w:rPr>
+      </w:pPr>
+    </w:p>
+    <w:p>
+      <w:pPr>
+        <w:jc w:val="both"/>
+        <w:rPr>
+          <w:sz w:val="22"/>
+        </w:rPr>
+      </w:pPr>
+    </w:p>
+    <w:p>
+      <w:pPr>
+        <w:jc w:val="both"/>
+        <w:rPr>
+          <w:sz w:val="22"/>
+        </w:rPr>
+      </w:pPr>
+    </w:p>
+    <w:p>
+      <w:pPr>
+        <w:jc w:val="both"/>
+        <w:rPr>
+          <w:sz w:val="22"/>
+          <w:lang w:val="en-US"/>
+        </w:rPr>
+      </w:pPr>
+    </w:p>
+    <w:p>
+      <w:pPr>
+        <w:jc w:val="both"/>
+        <w:rPr>
+          <w:sz w:val="22"/>
+          <w:lang w:val="en-US"/>
+        </w:rPr>
+      </w:pPr>
+    </w:p>
+    <w:p>
+      <w:pPr>
+        <w:jc w:val="both"/>
+        <w:rPr>
+          <w:sz w:val="22"/>
+        </w:rPr>
+      </w:pPr>
+      <w:r>
+        <w:rPr>
+          <w:sz w:val="22"/>
+        </w:rPr>
+        <w:t>Графики зависимости выхода сети</w:t>
+      </w:r>
+      <w:r>
+        <w:rPr>
+          <w:sz w:val="22"/>
+          <w:lang w:val="en-US"/>
+        </w:rPr>
+        <w:t>:</w:t>
+      </w:r>
+    </w:p>
+    <w:p>
+      <w:pPr>
+        <w:jc w:val="both"/>
+        <w:rPr>
+          <w:sz w:val="22"/>
+        </w:rPr>
+      </w:pPr>
+    </w:p>
+    <w:p>
+      <w:pPr>
+        <w:jc w:val="center"/>
+        <w:rPr>
+          <w:sz w:val="22"/>
+        </w:rPr>
+      </w:pPr>
+      <w:r>
+        <w:rPr>
+          <w:sz w:val="22"/>
+        </w:rPr>
+        <w:drawing>
+          <wp:inline distT="0" distB="0" distL="0" distR="0" wp14:anchorId="32E72BCC" wp14:editId="114CD8A1">
+            <wp:extent cx="4124960" cy="2791497"/>
+            <wp:effectExtent l="0" t="0" r="0" b="0"/>
+            <wp:docPr id="822955451" name="Рисунок 1" descr="Изображение выглядит как линия&#10;&#10;Автоматически созданное описание"/>
+            <wp:cNvGraphicFramePr>
+              <a:graphicFrameLocks xmlns:a="http://schemas.openxmlformats.org/drawingml/2006/main" noChangeAspect="1"/>
+            </wp:cNvGraphicFramePr>
+            <a:graphic xmlns:a="http://schemas.openxmlformats.org/drawingml/2006/main">
+              <a:graphicData uri="http://schemas.openxmlformats.org/drawingml/2006/picture">
+                <pic:pic xmlns:pic="http://schemas.openxmlformats.org/drawingml/2006/picture">
+                  <pic:nvPicPr>
+                    <pic:cNvPr id="822955451" name="Рисунок 1" descr="Изображение выглядит как линия&#10;&#10;Автоматически созданное описание"/>
+                    <pic:cNvPicPr/>
+                  </pic:nvPicPr>
+                  <pic:blipFill>
+                    <a:blip r:embed="rId10"/>
+                    <a:stretch>
+                      <a:fillRect/>
+                    </a:stretch>
+                  </pic:blipFill>
+                  <pic:spPr>
+                    <a:xfrm>
+                      <a:off x="0" y="0"/>
+                      <a:ext cx="4138886" cy="2800921"/>
+                    </a:xfrm>
+                    <a:prstGeom prst="rect">
+                      <a:avLst/>
+                    </a:prstGeom>
+                  </pic:spPr>
+                </pic:pic>
+              </a:graphicData>
+            </a:graphic>
+          </wp:inline>
+        </w:drawing>
+      </w:r>
+    </w:p>
+    <w:p>
+      <w:pPr>
+        <w:jc w:val="center"/>
+        <w:rPr>
+          <w:sz w:val="22"/>
+        </w:rPr>
+      </w:pPr>
+      <w:r>
+        <w:rPr>
+          <w:sz w:val="22"/>
+        </w:rPr>
+        <w:drawing>
+          <wp:inline distT="0" distB="0" distL="0" distR="0" wp14:anchorId="46710413" wp14:editId="1AE36385">
+            <wp:extent cx="4088440" cy="2781935"/>
+            <wp:effectExtent l="0" t="0" r="0" b="0"/>
+            <wp:docPr id="872169929" name="Рисунок 1" descr="Изображение выглядит как снимок экрана&#10;&#10;Автоматически созданное описание"/>
+            <wp:cNvGraphicFramePr>
+              <a:graphicFrameLocks xmlns:a="http://schemas.openxmlformats.org/drawingml/2006/main" noChangeAspect="1"/>
+            </wp:cNvGraphicFramePr>
+            <a:graphic xmlns:a="http://schemas.openxmlformats.org/drawingml/2006/main">
+              <a:graphicData uri="http://schemas.openxmlformats.org/drawingml/2006/picture">
+                <pic:pic xmlns:pic="http://schemas.openxmlformats.org/drawingml/2006/picture">
+                  <pic:nvPicPr>
+                    <pic:cNvPr id="872169929" name="Рисунок 1" descr="Изображение выглядит как снимок экрана&#10;&#10;Автоматически созданное описание"/>
+                    <pic:cNvPicPr/>
+                  </pic:nvPicPr>
+                  <pic:blipFill>
+                    <a:blip r:embed="rId11"/>
+                    <a:stretch>
+                      <a:fillRect/>
+                    </a:stretch>
+                  </pic:blipFill>
+                  <pic:spPr>
+                    <a:xfrm>
+                      <a:off x="0" y="0"/>
+                      <a:ext cx="4094721" cy="2786209"/>
+                    </a:xfrm>
+                    <a:prstGeom prst="rect">
+                      <a:avLst/>
+                    </a:prstGeom>
+                  </pic:spPr>
+                </pic:pic>
+              </a:graphicData>
+            </a:graphic>
+          </wp:inline>
+        </w:drawing>
+      </w:r>
+    </w:p>
+    <w:p>
+      <w:pPr>
+        <w:jc w:val="both"/>
+        <w:rPr>
+          <w:sz w:val="22"/>
+        </w:rPr>
+      </w:pPr>
+    </w:p>
+    <w:p>
+      <w:pPr>
+        <w:jc w:val="both"/>
+        <w:rPr>
+          <w:sz w:val="22"/>
+          <w:lang w:val="en-US"/>
+        </w:rPr>
+      </w:pPr>
+    </w:p>
+    <w:p>
+      <w:pPr>
+        <w:jc w:val="both"/>
+        <w:rPr>
+          <w:sz w:val="22"/>
+          <w:lang w:val="en-US"/>
+        </w:rPr>
+      </w:pPr>
+    </w:p>
+    <w:p>
+      <w:pPr>
+        <w:jc w:val="both"/>
+        <w:rPr>
+          <w:sz w:val="22"/>
+        </w:rPr>
+      </w:pPr>
+      <w:r>
+        <w:rPr>
+          <w:sz w:val="22"/>
+        </w:rPr>
+        <w:lastRenderedPageBreak/>
         <w:t xml:space="preserve">Зависимость выходов </w:t>
       </w:r>
-      <w:proofErr w:type="spellStart"/>
       <w:r>
         <w:rPr>
           <w:i/>
@@ -2609,7 +3114,6 @@
         </w:rPr>
         <w:t>k</w:t>
       </w:r>
-      <w:proofErr w:type="spellEnd"/>
       <w:r>
         <w:rPr>
           <w:sz w:val="22"/>
@@ -2671,17 +3175,8 @@
           <w:i/>
           <w:sz w:val="22"/>
         </w:rPr>
-        <w:t xml:space="preserve">До </w:t>
-      </w:r>
-      <w:proofErr w:type="gramStart"/>
-      <w:r>
-        <w:rPr>
-          <w:i/>
-          <w:sz w:val="22"/>
-        </w:rPr>
-        <w:t>обучения</w:t>
-      </w:r>
-      <w:proofErr w:type="gramEnd"/>
+        <w:t>До обучения</w:t>
+      </w:r>
       <w:r>
         <w:rPr>
           <w:sz w:val="22"/>
@@ -2723,53 +3218,106 @@
     </w:p>
     <w:p>
       <w:pPr>
-        <w:jc w:val="both"/>
-        <w:rPr>
-          <w:sz w:val="22"/>
-        </w:rPr>
-      </w:pPr>
-      <w:r>
-        <w:rPr>
-          <w:sz w:val="22"/>
-        </w:rPr>
-        <w:object w:dxaOrig="5309" w:dyaOrig="4245" w14:anchorId="386EA006">
-          <v:shape id="_x0000_i1027" type="#_x0000_t75" style="width:172.6pt;height:121.4pt" o:ole="">
-            <v:imagedata r:id="rId8" o:title=""/>
-          </v:shape>
-          <o:OLEObject Type="Embed" ProgID="Word.Picture.8" ShapeID="_x0000_i1027" DrawAspect="Content" ObjectID="_1774692938" r:id="rId10"/>
-        </w:object>
-      </w:r>
-      <w:r>
-        <w:rPr>
-          <w:sz w:val="22"/>
-        </w:rPr>
-        <w:tab/>
-      </w:r>
-      <w:r>
-        <w:rPr>
-          <w:sz w:val="22"/>
-        </w:rPr>
-        <w:object w:dxaOrig="5309" w:dyaOrig="4245" w14:anchorId="06FDD9F4">
-          <v:shape id="_x0000_i1028" type="#_x0000_t75" style="width:172.6pt;height:121.4pt" o:ole="">
-            <v:imagedata r:id="rId8" o:title=""/>
-          </v:shape>
-          <o:OLEObject Type="Embed" ProgID="Word.Picture.8" ShapeID="_x0000_i1028" DrawAspect="Content" ObjectID="_1774692939" r:id="rId11"/>
-        </w:object>
-      </w:r>
-    </w:p>
-    <w:p>
-      <w:pPr>
-        <w:jc w:val="both"/>
-        <w:rPr>
-          <w:sz w:val="22"/>
-        </w:rPr>
-      </w:pPr>
-    </w:p>
-    <w:p>
-      <w:pPr>
-        <w:jc w:val="both"/>
-        <w:rPr>
-          <w:sz w:val="22"/>
+        <w:jc w:val="center"/>
+        <w:rPr>
+          <w:sz w:val="22"/>
+        </w:rPr>
+      </w:pPr>
+      <w:r>
+        <w:rPr>
+          <w:sz w:val="22"/>
+        </w:rPr>
+        <w:drawing>
+          <wp:inline distT="0" distB="0" distL="0" distR="0" wp14:anchorId="6DC4E934" wp14:editId="3D53E1B8">
+            <wp:extent cx="2194578" cy="1477010"/>
+            <wp:effectExtent l="0" t="0" r="0" b="0"/>
+            <wp:docPr id="770711843" name="Рисунок 1" descr="Изображение выглядит как линия, Красочность&#10;&#10;Автоматически созданное описание"/>
+            <wp:cNvGraphicFramePr>
+              <a:graphicFrameLocks xmlns:a="http://schemas.openxmlformats.org/drawingml/2006/main" noChangeAspect="1"/>
+            </wp:cNvGraphicFramePr>
+            <a:graphic xmlns:a="http://schemas.openxmlformats.org/drawingml/2006/main">
+              <a:graphicData uri="http://schemas.openxmlformats.org/drawingml/2006/picture">
+                <pic:pic xmlns:pic="http://schemas.openxmlformats.org/drawingml/2006/picture">
+                  <pic:nvPicPr>
+                    <pic:cNvPr id="770711843" name="Рисунок 1" descr="Изображение выглядит как линия, Красочность&#10;&#10;Автоматически созданное описание"/>
+                    <pic:cNvPicPr/>
+                  </pic:nvPicPr>
+                  <pic:blipFill>
+                    <a:blip r:embed="rId12"/>
+                    <a:stretch>
+                      <a:fillRect/>
+                    </a:stretch>
+                  </pic:blipFill>
+                  <pic:spPr>
+                    <a:xfrm>
+                      <a:off x="0" y="0"/>
+                      <a:ext cx="2226175" cy="1498276"/>
+                    </a:xfrm>
+                    <a:prstGeom prst="rect">
+                      <a:avLst/>
+                    </a:prstGeom>
+                  </pic:spPr>
+                </pic:pic>
+              </a:graphicData>
+            </a:graphic>
+          </wp:inline>
+        </w:drawing>
+      </w:r>
+      <w:r>
+        <w:rPr>
+          <w:sz w:val="22"/>
+        </w:rPr>
+        <w:drawing>
+          <wp:inline distT="0" distB="0" distL="0" distR="0" wp14:anchorId="6FD31E5F" wp14:editId="30281771">
+            <wp:extent cx="2179320" cy="1466741"/>
+            <wp:effectExtent l="0" t="0" r="0" b="0"/>
+            <wp:docPr id="1079624744" name="Рисунок 1" descr="Изображение выглядит как линия, диаграмма, искусство&#10;&#10;Автоматически созданное описание"/>
+            <wp:cNvGraphicFramePr>
+              <a:graphicFrameLocks xmlns:a="http://schemas.openxmlformats.org/drawingml/2006/main" noChangeAspect="1"/>
+            </wp:cNvGraphicFramePr>
+            <a:graphic xmlns:a="http://schemas.openxmlformats.org/drawingml/2006/main">
+              <a:graphicData uri="http://schemas.openxmlformats.org/drawingml/2006/picture">
+                <pic:pic xmlns:pic="http://schemas.openxmlformats.org/drawingml/2006/picture">
+                  <pic:nvPicPr>
+                    <pic:cNvPr id="1079624744" name="Рисунок 1" descr="Изображение выглядит как линия, диаграмма, искусство&#10;&#10;Автоматически созданное описание"/>
+                    <pic:cNvPicPr/>
+                  </pic:nvPicPr>
+                  <pic:blipFill>
+                    <a:blip r:embed="rId13"/>
+                    <a:stretch>
+                      <a:fillRect/>
+                    </a:stretch>
+                  </pic:blipFill>
+                  <pic:spPr>
+                    <a:xfrm>
+                      <a:off x="0" y="0"/>
+                      <a:ext cx="2196733" cy="1478460"/>
+                    </a:xfrm>
+                    <a:prstGeom prst="rect">
+                      <a:avLst/>
+                    </a:prstGeom>
+                  </pic:spPr>
+                </pic:pic>
+              </a:graphicData>
+            </a:graphic>
+          </wp:inline>
+        </w:drawing>
+      </w:r>
+    </w:p>
+    <w:p>
+      <w:pPr>
+        <w:jc w:val="both"/>
+        <w:rPr>
+          <w:sz w:val="22"/>
+        </w:rPr>
+      </w:pPr>
+    </w:p>
+    <w:p>
+      <w:pPr>
+        <w:jc w:val="both"/>
+        <w:rPr>
+          <w:sz w:val="22"/>
+          <w:lang w:val="en-US"/>
         </w:rPr>
       </w:pPr>
       <w:r>
@@ -2814,21 +3362,7 @@
         <w:rPr>
           <w:sz w:val="22"/>
         </w:rPr>
-        <w:t xml:space="preserve">на обучающей, </w:t>
-      </w:r>
-      <w:proofErr w:type="spellStart"/>
-      <w:r>
-        <w:rPr>
-          <w:sz w:val="22"/>
-        </w:rPr>
-        <w:t>валидационной</w:t>
-      </w:r>
-      <w:proofErr w:type="spellEnd"/>
-      <w:r>
-        <w:rPr>
-          <w:sz w:val="22"/>
-        </w:rPr>
-        <w:t xml:space="preserve"> и тестовой выборках от времени обучения</w:t>
+        <w:t>на обучающей, валидационной и тестовой выборках от времени обучения</w:t>
       </w:r>
       <w:r>
         <w:rPr>
@@ -2839,21 +3373,52 @@
     </w:p>
     <w:p>
       <w:pPr>
-        <w:jc w:val="both"/>
-        <w:rPr>
-          <w:sz w:val="22"/>
-        </w:rPr>
-      </w:pPr>
-      <w:r>
-        <w:rPr>
-          <w:sz w:val="22"/>
-        </w:rPr>
-        <w:object w:dxaOrig="5309" w:dyaOrig="4245" w14:anchorId="539F1BF6">
-          <v:shape id="_x0000_i1029" type="#_x0000_t75" style="width:360.9pt;height:134.3pt" o:ole="">
-            <v:imagedata r:id="rId8" o:title=""/>
-          </v:shape>
-          <o:OLEObject Type="Embed" ProgID="Word.Picture.8" ShapeID="_x0000_i1029" DrawAspect="Content" ObjectID="_1774692940" r:id="rId12"/>
-        </w:object>
+        <w:jc w:val="center"/>
+        <w:rPr>
+          <w:sz w:val="22"/>
+          <w:lang w:val="en-US"/>
+        </w:rPr>
+      </w:pPr>
+      <w:r>
+        <w:rPr>
+          <w:sz w:val="22"/>
+          <w:lang w:val="en-US"/>
+        </w:rPr>
+        <w:drawing>
+          <wp:inline distT="0" distB="0" distL="0" distR="0" wp14:anchorId="6177E1CF" wp14:editId="2112AE21">
+            <wp:extent cx="4625975" cy="3071495"/>
+            <wp:effectExtent l="0" t="0" r="0" b="0"/>
+            <wp:docPr id="1895426961" name="Рисунок 1" descr="Изображение выглядит как диаграмма, линия, снимок экрана, График&#10;&#10;Автоматически созданное описание"/>
+            <wp:cNvGraphicFramePr>
+              <a:graphicFrameLocks xmlns:a="http://schemas.openxmlformats.org/drawingml/2006/main" noChangeAspect="1"/>
+            </wp:cNvGraphicFramePr>
+            <a:graphic xmlns:a="http://schemas.openxmlformats.org/drawingml/2006/main">
+              <a:graphicData uri="http://schemas.openxmlformats.org/drawingml/2006/picture">
+                <pic:pic xmlns:pic="http://schemas.openxmlformats.org/drawingml/2006/picture">
+                  <pic:nvPicPr>
+                    <pic:cNvPr id="1895426961" name="Рисунок 1" descr="Изображение выглядит как диаграмма, линия, снимок экрана, График&#10;&#10;Автоматически созданное описание"/>
+                    <pic:cNvPicPr/>
+                  </pic:nvPicPr>
+                  <pic:blipFill>
+                    <a:blip r:embed="rId14"/>
+                    <a:stretch>
+                      <a:fillRect/>
+                    </a:stretch>
+                  </pic:blipFill>
+                  <pic:spPr>
+                    <a:xfrm>
+                      <a:off x="0" y="0"/>
+                      <a:ext cx="4625975" cy="3071495"/>
+                    </a:xfrm>
+                    <a:prstGeom prst="rect">
+                      <a:avLst/>
+                    </a:prstGeom>
+                  </pic:spPr>
+                </pic:pic>
+              </a:graphicData>
+            </a:graphic>
+          </wp:inline>
+        </w:drawing>
       </w:r>
     </w:p>
     <w:p>
@@ -2890,21 +3455,69 @@
       <w:pPr>
         <w:jc w:val="both"/>
         <w:rPr>
-          <w:sz w:val="22"/>
-        </w:rPr>
-      </w:pPr>
-    </w:p>
-    <w:p>
-      <w:pPr>
-        <w:jc w:val="both"/>
-        <w:rPr>
-          <w:sz w:val="22"/>
-        </w:rPr>
-      </w:pPr>
-      <w:r>
-        <w:rPr>
-          <w:sz w:val="22"/>
-        </w:rPr>
+          <w:iCs/>
+          <w:sz w:val="22"/>
+          <w:lang w:val="en-US"/>
+        </w:rPr>
+      </w:pPr>
+      <w:r>
+        <w:rPr>
+          <w:iCs/>
+          <w:sz w:val="22"/>
+        </w:rPr>
+        <w:t>- переобучение не наблюдается</w:t>
+      </w:r>
+    </w:p>
+    <w:p>
+      <w:pPr>
+        <w:jc w:val="both"/>
+        <w:rPr>
+          <w:iCs/>
+          <w:sz w:val="22"/>
+          <w:lang w:val="en-US"/>
+        </w:rPr>
+      </w:pPr>
+    </w:p>
+    <w:p>
+      <w:pPr>
+        <w:jc w:val="both"/>
+        <w:rPr>
+          <w:iCs/>
+          <w:sz w:val="22"/>
+          <w:lang w:val="en-US"/>
+        </w:rPr>
+      </w:pPr>
+    </w:p>
+    <w:p>
+      <w:pPr>
+        <w:jc w:val="both"/>
+        <w:rPr>
+          <w:iCs/>
+          <w:sz w:val="22"/>
+          <w:lang w:val="en-US"/>
+        </w:rPr>
+      </w:pPr>
+    </w:p>
+    <w:p>
+      <w:pPr>
+        <w:jc w:val="both"/>
+        <w:rPr>
+          <w:sz w:val="22"/>
+        </w:rPr>
+      </w:pPr>
+    </w:p>
+    <w:p>
+      <w:pPr>
+        <w:jc w:val="both"/>
+        <w:rPr>
+          <w:sz w:val="22"/>
+        </w:rPr>
+      </w:pPr>
+      <w:r>
+        <w:rPr>
+          <w:sz w:val="22"/>
+        </w:rPr>
+        <w:lastRenderedPageBreak/>
         <w:t>Зависимость син</w:t>
       </w:r>
       <w:r>
@@ -3020,38 +3633,90 @@
     </w:p>
     <w:p>
       <w:pPr>
-        <w:jc w:val="both"/>
-        <w:rPr>
-          <w:sz w:val="22"/>
-        </w:rPr>
-      </w:pPr>
-      <w:r>
-        <w:rPr>
-          <w:sz w:val="22"/>
-        </w:rPr>
-        <w:object w:dxaOrig="5309" w:dyaOrig="4245" w14:anchorId="1A00A0A9">
-          <v:shape id="_x0000_i1030" type="#_x0000_t75" style="width:172.6pt;height:121.4pt" o:ole="">
-            <v:imagedata r:id="rId8" o:title=""/>
-          </v:shape>
-          <o:OLEObject Type="Embed" ProgID="Word.Picture.8" ShapeID="_x0000_i1030" DrawAspect="Content" ObjectID="_1774692941" r:id="rId13"/>
-        </w:object>
-      </w:r>
-      <w:r>
-        <w:rPr>
-          <w:sz w:val="22"/>
-        </w:rPr>
-        <w:tab/>
-      </w:r>
-      <w:r>
-        <w:rPr>
-          <w:sz w:val="22"/>
-        </w:rPr>
-        <w:object w:dxaOrig="5309" w:dyaOrig="4245" w14:anchorId="25202347">
-          <v:shape id="_x0000_i1031" type="#_x0000_t75" style="width:172.6pt;height:121.4pt" o:ole="">
-            <v:imagedata r:id="rId8" o:title=""/>
-          </v:shape>
-          <o:OLEObject Type="Embed" ProgID="Word.Picture.8" ShapeID="_x0000_i1031" DrawAspect="Content" ObjectID="_1774692942" r:id="rId14"/>
-        </w:object>
+        <w:jc w:val="center"/>
+        <w:rPr>
+          <w:sz w:val="22"/>
+        </w:rPr>
+      </w:pPr>
+      <w:r>
+        <w:rPr>
+          <w:sz w:val="22"/>
+        </w:rPr>
+        <w:drawing>
+          <wp:inline distT="0" distB="0" distL="0" distR="0" wp14:anchorId="32B02C45" wp14:editId="5A5619D8">
+            <wp:extent cx="2250440" cy="1531287"/>
+            <wp:effectExtent l="0" t="0" r="0" b="0"/>
+            <wp:docPr id="1825197377" name="Рисунок 1" descr="Изображение выглядит как снимок экрана, Прямоугольник, линия, Параллельный&#10;&#10;Автоматически созданное описание"/>
+            <wp:cNvGraphicFramePr>
+              <a:graphicFrameLocks xmlns:a="http://schemas.openxmlformats.org/drawingml/2006/main" noChangeAspect="1"/>
+            </wp:cNvGraphicFramePr>
+            <a:graphic xmlns:a="http://schemas.openxmlformats.org/drawingml/2006/main">
+              <a:graphicData uri="http://schemas.openxmlformats.org/drawingml/2006/picture">
+                <pic:pic xmlns:pic="http://schemas.openxmlformats.org/drawingml/2006/picture">
+                  <pic:nvPicPr>
+                    <pic:cNvPr id="1825197377" name="Рисунок 1" descr="Изображение выглядит как снимок экрана, Прямоугольник, линия, Параллельный&#10;&#10;Автоматически созданное описание"/>
+                    <pic:cNvPicPr/>
+                  </pic:nvPicPr>
+                  <pic:blipFill>
+                    <a:blip r:embed="rId15"/>
+                    <a:stretch>
+                      <a:fillRect/>
+                    </a:stretch>
+                  </pic:blipFill>
+                  <pic:spPr>
+                    <a:xfrm>
+                      <a:off x="0" y="0"/>
+                      <a:ext cx="2267696" cy="1543028"/>
+                    </a:xfrm>
+                    <a:prstGeom prst="rect">
+                      <a:avLst/>
+                    </a:prstGeom>
+                  </pic:spPr>
+                </pic:pic>
+              </a:graphicData>
+            </a:graphic>
+          </wp:inline>
+        </w:drawing>
+      </w:r>
+      <w:r>
+        <w:rPr>
+          <w:sz w:val="22"/>
+        </w:rPr>
+        <w:drawing>
+          <wp:inline distT="0" distB="0" distL="0" distR="0" wp14:anchorId="79744CC5" wp14:editId="18E88BC5">
+            <wp:extent cx="2251862" cy="1532255"/>
+            <wp:effectExtent l="0" t="0" r="0" b="0"/>
+            <wp:docPr id="646474651" name="Рисунок 1" descr="Изображение выглядит как снимок экрана, Прямоугольник, линия, Красочность&#10;&#10;Автоматически созданное описание"/>
+            <wp:cNvGraphicFramePr>
+              <a:graphicFrameLocks xmlns:a="http://schemas.openxmlformats.org/drawingml/2006/main" noChangeAspect="1"/>
+            </wp:cNvGraphicFramePr>
+            <a:graphic xmlns:a="http://schemas.openxmlformats.org/drawingml/2006/main">
+              <a:graphicData uri="http://schemas.openxmlformats.org/drawingml/2006/picture">
+                <pic:pic xmlns:pic="http://schemas.openxmlformats.org/drawingml/2006/picture">
+                  <pic:nvPicPr>
+                    <pic:cNvPr id="646474651" name="Рисунок 1" descr="Изображение выглядит как снимок экрана, Прямоугольник, линия, Красочность&#10;&#10;Автоматически созданное описание"/>
+                    <pic:cNvPicPr/>
+                  </pic:nvPicPr>
+                  <pic:blipFill>
+                    <a:blip r:embed="rId16"/>
+                    <a:stretch>
+                      <a:fillRect/>
+                    </a:stretch>
+                  </pic:blipFill>
+                  <pic:spPr>
+                    <a:xfrm flipH="1">
+                      <a:off x="0" y="0"/>
+                      <a:ext cx="2273318" cy="1546855"/>
+                    </a:xfrm>
+                    <a:prstGeom prst="rect">
+                      <a:avLst/>
+                    </a:prstGeom>
+                  </pic:spPr>
+                </pic:pic>
+              </a:graphicData>
+            </a:graphic>
+          </wp:inline>
+        </w:drawing>
       </w:r>
     </w:p>
     <w:p>
@@ -3150,7 +3815,6 @@
                 <w:szCs w:val="20"/>
               </w:rPr>
             </w:pPr>
-            <w:proofErr w:type="spellStart"/>
             <w:r>
               <w:rPr>
                 <w:sz w:val="18"/>
@@ -3158,7 +3822,6 @@
               </w:rPr>
               <w:t>Валидационная</w:t>
             </w:r>
-            <w:proofErr w:type="spellEnd"/>
           </w:p>
         </w:tc>
         <w:tc>
@@ -3206,23 +3869,7 @@
                 <w:sz w:val="18"/>
                 <w:szCs w:val="20"/>
               </w:rPr>
-              <w:t xml:space="preserve">Макс. </w:t>
-            </w:r>
-            <w:proofErr w:type="spellStart"/>
-            <w:r>
-              <w:rPr>
-                <w:sz w:val="18"/>
-                <w:szCs w:val="20"/>
-              </w:rPr>
-              <w:t>абс</w:t>
-            </w:r>
-            <w:proofErr w:type="spellEnd"/>
-            <w:r>
-              <w:rPr>
-                <w:sz w:val="18"/>
-                <w:szCs w:val="20"/>
-              </w:rPr>
-              <w:t>. ошибка</w:t>
+              <w:t>Макс. абс. ошибка</w:t>
             </w:r>
           </w:p>
         </w:tc>
@@ -3239,6 +3886,13 @@
                 <w:szCs w:val="20"/>
               </w:rPr>
             </w:pPr>
+            <w:r>
+              <w:rPr>
+                <w:sz w:val="18"/>
+                <w:szCs w:val="20"/>
+              </w:rPr>
+              <w:t>0.472</w:t>
+            </w:r>
           </w:p>
         </w:tc>
         <w:tc>
@@ -3254,6 +3908,13 @@
                 <w:szCs w:val="20"/>
               </w:rPr>
             </w:pPr>
+            <w:r>
+              <w:rPr>
+                <w:sz w:val="18"/>
+                <w:szCs w:val="20"/>
+              </w:rPr>
+              <w:t>0.434</w:t>
+            </w:r>
           </w:p>
         </w:tc>
         <w:tc>
@@ -3269,6 +3930,13 @@
                 <w:szCs w:val="20"/>
               </w:rPr>
             </w:pPr>
+            <w:r>
+              <w:rPr>
+                <w:sz w:val="18"/>
+                <w:szCs w:val="20"/>
+              </w:rPr>
+              <w:t>0.488</w:t>
+            </w:r>
           </w:p>
         </w:tc>
       </w:tr>
@@ -3318,6 +3986,13 @@
                 <w:szCs w:val="20"/>
               </w:rPr>
             </w:pPr>
+            <w:r>
+              <w:rPr>
+                <w:sz w:val="18"/>
+                <w:szCs w:val="20"/>
+              </w:rPr>
+              <w:t>0.343</w:t>
+            </w:r>
           </w:p>
         </w:tc>
         <w:tc>
@@ -3333,6 +4008,13 @@
                 <w:szCs w:val="20"/>
               </w:rPr>
             </w:pPr>
+            <w:r>
+              <w:rPr>
+                <w:sz w:val="18"/>
+                <w:szCs w:val="20"/>
+              </w:rPr>
+              <w:t>0.311</w:t>
+            </w:r>
           </w:p>
         </w:tc>
         <w:tc>
@@ -3348,6 +4030,13 @@
                 <w:szCs w:val="20"/>
               </w:rPr>
             </w:pPr>
+            <w:r>
+              <w:rPr>
+                <w:sz w:val="18"/>
+                <w:szCs w:val="20"/>
+              </w:rPr>
+              <w:t>0.399</w:t>
+            </w:r>
           </w:p>
         </w:tc>
       </w:tr>
@@ -3364,14 +4053,14 @@
             <w:pPr>
               <w:jc w:val="center"/>
               <w:rPr>
-                <w:sz w:val="20"/>
-                <w:szCs w:val="20"/>
-              </w:rPr>
-            </w:pPr>
-            <w:r>
-              <w:rPr>
-                <w:sz w:val="20"/>
-                <w:szCs w:val="20"/>
+                <w:sz w:val="18"/>
+                <w:szCs w:val="18"/>
+              </w:rPr>
+            </w:pPr>
+            <w:r>
+              <w:rPr>
+                <w:sz w:val="18"/>
+                <w:szCs w:val="18"/>
                 <w:lang w:val="en-US"/>
               </w:rPr>
               <w:t>RMSE</w:t>
@@ -3387,10 +4076,17 @@
             <w:pPr>
               <w:jc w:val="center"/>
               <w:rPr>
-                <w:sz w:val="20"/>
-                <w:szCs w:val="20"/>
-              </w:rPr>
-            </w:pPr>
+                <w:sz w:val="18"/>
+                <w:szCs w:val="18"/>
+              </w:rPr>
+            </w:pPr>
+            <w:r>
+              <w:rPr>
+                <w:sz w:val="18"/>
+                <w:szCs w:val="18"/>
+              </w:rPr>
+              <w:t>0.586</w:t>
+            </w:r>
           </w:p>
         </w:tc>
         <w:tc>
@@ -3402,10 +4098,17 @@
             <w:pPr>
               <w:jc w:val="center"/>
               <w:rPr>
-                <w:sz w:val="20"/>
-                <w:szCs w:val="20"/>
-              </w:rPr>
-            </w:pPr>
+                <w:sz w:val="18"/>
+                <w:szCs w:val="18"/>
+              </w:rPr>
+            </w:pPr>
+            <w:r>
+              <w:rPr>
+                <w:sz w:val="18"/>
+                <w:szCs w:val="18"/>
+              </w:rPr>
+              <w:t>0.558</w:t>
+            </w:r>
           </w:p>
         </w:tc>
         <w:tc>
@@ -3417,10 +4120,17 @@
             <w:pPr>
               <w:jc w:val="center"/>
               <w:rPr>
-                <w:sz w:val="20"/>
-                <w:szCs w:val="20"/>
-              </w:rPr>
-            </w:pPr>
+                <w:sz w:val="18"/>
+                <w:szCs w:val="18"/>
+              </w:rPr>
+            </w:pPr>
+            <w:r>
+              <w:rPr>
+                <w:sz w:val="18"/>
+                <w:szCs w:val="18"/>
+              </w:rPr>
+              <w:t>0.632</w:t>
+            </w:r>
           </w:p>
         </w:tc>
       </w:tr>
@@ -3440,6 +4150,7 @@
         <w:jc w:val="both"/>
         <w:rPr>
           <w:i/>
+          <w:strike/>
           <w:sz w:val="22"/>
         </w:rPr>
       </w:pPr>
@@ -3452,9 +4163,26 @@
       <w:r>
         <w:rPr>
           <w:i/>
-          <w:sz w:val="22"/>
-        </w:rPr>
-        <w:t>обладает / не обладает</w:t>
+          <w:strike/>
+          <w:sz w:val="22"/>
+        </w:rPr>
+        <w:t>обладает</w:t>
+      </w:r>
+      <w:r>
+        <w:rPr>
+          <w:i/>
+          <w:sz w:val="22"/>
+        </w:rPr>
+        <w:t> / </w:t>
+      </w:r>
+      <w:r>
+        <w:rPr>
+          <w:b/>
+          <w:bCs/>
+          <w:i/>
+          <w:sz w:val="22"/>
+        </w:rPr>
+        <w:t>не обладает</w:t>
       </w:r>
       <w:r>
         <w:rPr>
@@ -3473,39 +4201,132 @@
           <w:i/>
           <w:sz w:val="22"/>
         </w:rPr>
-        <w:t>сеть с большим числом нейронов / сеть с меньшим числом нейронов / продолжить обучение имеющейся сети </w:t>
+        <w:t xml:space="preserve">сеть </w:t>
       </w:r>
       <w:r>
         <w:rPr>
           <w:i/>
-          <w:sz w:val="22"/>
-        </w:rPr>
-        <w:t xml:space="preserve">/ изменить параметры метода обучения / изменить критерий останова </w:t>
+          <w:strike/>
+          <w:sz w:val="22"/>
+        </w:rPr>
+        <w:t>с большим числом нейронов</w:t>
       </w:r>
       <w:r>
         <w:rPr>
           <w:i/>
           <w:sz w:val="22"/>
         </w:rPr>
+        <w:t> / </w:t>
+      </w:r>
+      <w:r>
+        <w:rPr>
+          <w:i/>
+          <w:strike/>
+          <w:sz w:val="22"/>
+        </w:rPr>
+        <w:t>сеть с меньшим числом нейронов</w:t>
+      </w:r>
+      <w:r>
+        <w:rPr>
+          <w:i/>
+          <w:sz w:val="22"/>
+        </w:rPr>
+        <w:t> / </w:t>
+      </w:r>
+      <w:r>
+        <w:rPr>
+          <w:b/>
+          <w:bCs/>
+          <w:i/>
+          <w:sz w:val="22"/>
+        </w:rPr>
+        <w:t>продолжить обучение имеющейся сети</w:t>
+      </w:r>
+      <w:r>
+        <w:rPr>
+          <w:i/>
+          <w:sz w:val="22"/>
+        </w:rPr>
+        <w:t> </w:t>
+      </w:r>
+      <w:r>
+        <w:rPr>
+          <w:i/>
+          <w:sz w:val="22"/>
+        </w:rPr>
+        <w:t xml:space="preserve">/ </w:t>
+      </w:r>
+      <w:r>
+        <w:rPr>
+          <w:i/>
+          <w:strike/>
+          <w:sz w:val="22"/>
+        </w:rPr>
+        <w:t>изменить параметры метода обучения</w:t>
+      </w:r>
+      <w:r>
+        <w:rPr>
+          <w:i/>
+          <w:sz w:val="22"/>
+        </w:rPr>
+        <w:t xml:space="preserve"> / </w:t>
+      </w:r>
+      <w:r>
+        <w:rPr>
+          <w:i/>
+          <w:strike/>
+          <w:sz w:val="22"/>
+        </w:rPr>
+        <w:t>изменить критерий останова</w:t>
+      </w:r>
+      <w:r>
+        <w:rPr>
+          <w:i/>
+          <w:sz w:val="22"/>
+        </w:rPr>
+        <w:t xml:space="preserve"> </w:t>
+      </w:r>
+      <w:r>
+        <w:rPr>
+          <w:i/>
+          <w:sz w:val="22"/>
+        </w:rPr>
         <w:t>/ </w:t>
       </w:r>
       <w:r>
         <w:rPr>
           <w:i/>
-          <w:sz w:val="22"/>
-        </w:rPr>
-        <w:t xml:space="preserve">изменить режим обучения / </w:t>
+          <w:strike/>
+          <w:sz w:val="22"/>
+        </w:rPr>
+        <w:t>изменить режим обучения</w:t>
       </w:r>
       <w:r>
         <w:rPr>
           <w:i/>
           <w:sz w:val="22"/>
         </w:rPr>
-        <w:t>обучить сеть заново из другой начальной точки</w:t>
+        <w:t xml:space="preserve"> / </w:t>
       </w:r>
       <w:r>
         <w:rPr>
           <w:i/>
+          <w:strike/>
+          <w:sz w:val="22"/>
+        </w:rPr>
+        <w:t>обучить сеть заново из другой начальной точк</w:t>
+      </w:r>
+      <w:r>
+        <w:rPr>
+          <w:i/>
+          <w:strike/>
+          <w:sz w:val="22"/>
+        </w:rPr>
+        <w:t>и</w:t>
+      </w:r>
+      <w:r>
+        <w:rPr>
+          <w:i/>
           <w:sz w:val="22"/>
         </w:rPr>
         <w:t>.</w:t>
@@ -3515,6 +4336,7 @@
       <w:pPr>
         <w:jc w:val="both"/>
         <w:rPr>
+          <w:strike/>
           <w:sz w:val="22"/>
         </w:rPr>
       </w:pPr>
@@ -3737,6 +4559,14 @@
                 <w:szCs w:val="20"/>
               </w:rPr>
             </w:pPr>
+            <w:r>
+              <w:rPr>
+                <w:rFonts w:ascii="Arial" w:hAnsi="Arial" w:cs="Arial"/>
+                <w:sz w:val="20"/>
+                <w:szCs w:val="20"/>
+              </w:rPr>
+              <w:t>1</w:t>
+            </w:r>
           </w:p>
         </w:tc>
         <w:tc>
@@ -3753,6 +4583,14 @@
                 <w:szCs w:val="20"/>
               </w:rPr>
             </w:pPr>
+            <w:r>
+              <w:rPr>
+                <w:rFonts w:ascii="Arial" w:hAnsi="Arial" w:cs="Arial"/>
+                <w:sz w:val="20"/>
+                <w:szCs w:val="20"/>
+              </w:rPr>
+              <w:t>1</w:t>
+            </w:r>
           </w:p>
         </w:tc>
         <w:tc>
@@ -3767,8 +4605,18 @@
                 <w:rFonts w:ascii="Arial" w:hAnsi="Arial" w:cs="Arial"/>
                 <w:sz w:val="20"/>
                 <w:szCs w:val="20"/>
-              </w:rPr>
-            </w:pPr>
+                <w:lang w:val="en-US"/>
+              </w:rPr>
+            </w:pPr>
+            <w:r>
+              <w:rPr>
+                <w:rFonts w:ascii="Arial" w:hAnsi="Arial" w:cs="Arial"/>
+                <w:sz w:val="20"/>
+                <w:szCs w:val="20"/>
+                <w:lang w:val="en-US"/>
+              </w:rPr>
+              <w:t>20</w:t>
+            </w:r>
           </w:p>
         </w:tc>
         <w:tc>
@@ -3780,11 +4628,79 @@
             <w:pPr>
               <w:jc w:val="center"/>
               <w:rPr>
+                <w:sz w:val="20"/>
+                <w:szCs w:val="20"/>
+                <w:lang w:val="en-US"/>
+              </w:rPr>
+            </w:pPr>
+            <w:r>
+              <w:rPr>
+                <w:sz w:val="20"/>
+                <w:szCs w:val="20"/>
+                <w:lang w:val="en-US"/>
+              </w:rPr>
+              <w:t>Tanh</w:t>
+            </w:r>
+          </w:p>
+          <w:p>
+            <w:pPr>
+              <w:jc w:val="center"/>
+              <w:rPr>
                 <w:rFonts w:ascii="Arial" w:hAnsi="Arial" w:cs="Arial"/>
                 <w:sz w:val="20"/>
                 <w:szCs w:val="20"/>
               </w:rPr>
             </w:pPr>
+            <m:oMathPara>
+              <m:oMath>
+                <m:r>
+                  <w:rPr>
+                    <w:rFonts w:ascii="Cambria Math" w:hAnsi="Cambria Math"/>
+                    <w:sz w:val="20"/>
+                    <w:szCs w:val="20"/>
+                    <w:lang w:val="en-US"/>
+                  </w:rPr>
+                  <m:t>y=</m:t>
+                </m:r>
+                <m:func>
+                  <m:funcPr>
+                    <m:ctrlPr>
+                      <w:rPr>
+                        <w:rFonts w:ascii="Cambria Math" w:hAnsi="Cambria Math"/>
+                        <w:sz w:val="20"/>
+                        <w:szCs w:val="20"/>
+                        <w:lang w:val="en-US"/>
+                      </w:rPr>
+                    </m:ctrlPr>
+                  </m:funcPr>
+                  <m:fName>
+                    <m:r>
+                      <m:rPr>
+                        <m:sty m:val="p"/>
+                      </m:rPr>
+                      <w:rPr>
+                        <w:rFonts w:ascii="Cambria Math" w:hAnsi="Cambria Math"/>
+                        <w:sz w:val="20"/>
+                        <w:szCs w:val="20"/>
+                        <w:lang w:val="en-US"/>
+                      </w:rPr>
+                      <m:t>tanh</m:t>
+                    </m:r>
+                  </m:fName>
+                  <m:e>
+                    <m:r>
+                      <w:rPr>
+                        <w:rFonts w:ascii="Cambria Math" w:hAnsi="Cambria Math"/>
+                        <w:sz w:val="20"/>
+                        <w:szCs w:val="20"/>
+                        <w:lang w:val="en-US"/>
+                      </w:rPr>
+                      <m:t>h</m:t>
+                    </m:r>
+                  </m:e>
+                </m:func>
+              </m:oMath>
+            </m:oMathPara>
           </w:p>
         </w:tc>
         <w:tc>
@@ -4052,6 +4968,13 @@
                 <w:szCs w:val="20"/>
               </w:rPr>
             </w:pPr>
+            <w:r>
+              <w:rPr>
+                <w:sz w:val="20"/>
+                <w:szCs w:val="20"/>
+              </w:rPr>
+              <w:t>0.05</w:t>
+            </w:r>
           </w:p>
         </w:tc>
         <w:tc>
@@ -4065,8 +4988,17 @@
               <w:rPr>
                 <w:sz w:val="20"/>
                 <w:szCs w:val="20"/>
-              </w:rPr>
-            </w:pPr>
+                <w:lang w:val="en-US"/>
+              </w:rPr>
+            </w:pPr>
+            <w:r>
+              <w:rPr>
+                <w:sz w:val="20"/>
+                <w:szCs w:val="20"/>
+                <w:lang w:val="en-US"/>
+              </w:rPr>
+              <w:t>Batch</w:t>
+            </w:r>
           </w:p>
         </w:tc>
         <w:tc>
@@ -4115,7 +5047,14 @@
         <w:rPr>
           <w:sz w:val="22"/>
         </w:rPr>
-        <w:t>Метод инициализации сети:_______________________________________</w:t>
+        <w:lastRenderedPageBreak/>
+        <w:t>Метод инициализации сети:</w:t>
+      </w:r>
+      <w:r>
+        <w:rPr>
+          <w:sz w:val="22"/>
+        </w:rPr>
+        <w:t xml:space="preserve"> использование параметров, полученных после прошлого обучения.</w:t>
       </w:r>
     </w:p>
     <w:p>
@@ -4138,7 +5077,13 @@
         <w:rPr>
           <w:sz w:val="22"/>
         </w:rPr>
-        <w:t>Критерий останова: ______________________________________________</w:t>
+        <w:t xml:space="preserve">Критерий останова: </w:t>
+      </w:r>
+      <w:r>
+        <w:rPr>
+          <w:sz w:val="22"/>
+        </w:rPr>
+        <w:t>увеличение значения функции потерь на валидационной выборке на протяжении 500 эпох.</w:t>
       </w:r>
     </w:p>
     <w:p>
@@ -4161,7 +5106,6 @@
         <w:rPr>
           <w:sz w:val="22"/>
         </w:rPr>
-        <w:lastRenderedPageBreak/>
         <w:t>Показатели качества обученной нейросетевой модели:</w:t>
       </w:r>
     </w:p>
@@ -4239,7 +5183,6 @@
                 <w:szCs w:val="20"/>
               </w:rPr>
             </w:pPr>
-            <w:proofErr w:type="spellStart"/>
             <w:r>
               <w:rPr>
                 <w:sz w:val="18"/>
@@ -4247,7 +5190,6 @@
               </w:rPr>
               <w:t>Валидационная</w:t>
             </w:r>
-            <w:proofErr w:type="spellEnd"/>
           </w:p>
         </w:tc>
         <w:tc>
@@ -4295,23 +5237,7 @@
                 <w:sz w:val="18"/>
                 <w:szCs w:val="20"/>
               </w:rPr>
-              <w:t xml:space="preserve">Макс. </w:t>
-            </w:r>
-            <w:proofErr w:type="spellStart"/>
-            <w:r>
-              <w:rPr>
-                <w:sz w:val="18"/>
-                <w:szCs w:val="20"/>
-              </w:rPr>
-              <w:t>абс</w:t>
-            </w:r>
-            <w:proofErr w:type="spellEnd"/>
-            <w:r>
-              <w:rPr>
-                <w:sz w:val="18"/>
-                <w:szCs w:val="20"/>
-              </w:rPr>
-              <w:t>. ошибка</w:t>
+              <w:t>Макс. абс. ошибка</w:t>
             </w:r>
           </w:p>
         </w:tc>
@@ -4328,6 +5254,13 @@
                 <w:szCs w:val="20"/>
               </w:rPr>
             </w:pPr>
+            <w:r>
+              <w:rPr>
+                <w:sz w:val="18"/>
+                <w:szCs w:val="20"/>
+              </w:rPr>
+              <w:t>0.052</w:t>
+            </w:r>
           </w:p>
         </w:tc>
         <w:tc>
@@ -4343,6 +5276,13 @@
                 <w:szCs w:val="20"/>
               </w:rPr>
             </w:pPr>
+            <w:r>
+              <w:rPr>
+                <w:sz w:val="18"/>
+                <w:szCs w:val="20"/>
+              </w:rPr>
+              <w:t>0.077</w:t>
+            </w:r>
           </w:p>
         </w:tc>
         <w:tc>
@@ -4358,6 +5298,13 @@
                 <w:szCs w:val="20"/>
               </w:rPr>
             </w:pPr>
+            <w:r>
+              <w:rPr>
+                <w:sz w:val="18"/>
+                <w:szCs w:val="20"/>
+              </w:rPr>
+              <w:t>0.069</w:t>
+            </w:r>
           </w:p>
         </w:tc>
       </w:tr>
@@ -4400,6 +5347,13 @@
                 <w:szCs w:val="20"/>
               </w:rPr>
             </w:pPr>
+            <w:r>
+              <w:rPr>
+                <w:sz w:val="18"/>
+                <w:szCs w:val="20"/>
+              </w:rPr>
+              <w:t>0.005</w:t>
+            </w:r>
           </w:p>
         </w:tc>
         <w:tc>
@@ -4415,6 +5369,13 @@
                 <w:szCs w:val="20"/>
               </w:rPr>
             </w:pPr>
+            <w:r>
+              <w:rPr>
+                <w:sz w:val="18"/>
+                <w:szCs w:val="20"/>
+              </w:rPr>
+              <w:t>0.01</w:t>
+            </w:r>
           </w:p>
         </w:tc>
         <w:tc>
@@ -4430,6 +5391,13 @@
                 <w:szCs w:val="20"/>
               </w:rPr>
             </w:pPr>
+            <w:r>
+              <w:rPr>
+                <w:sz w:val="18"/>
+                <w:szCs w:val="20"/>
+              </w:rPr>
+              <w:t>0.009</w:t>
+            </w:r>
           </w:p>
         </w:tc>
       </w:tr>
@@ -4446,14 +5414,14 @@
             <w:pPr>
               <w:jc w:val="center"/>
               <w:rPr>
-                <w:sz w:val="20"/>
-                <w:szCs w:val="20"/>
-              </w:rPr>
-            </w:pPr>
-            <w:r>
-              <w:rPr>
-                <w:sz w:val="20"/>
-                <w:szCs w:val="20"/>
+                <w:sz w:val="18"/>
+                <w:szCs w:val="18"/>
+              </w:rPr>
+            </w:pPr>
+            <w:r>
+              <w:rPr>
+                <w:sz w:val="18"/>
+                <w:szCs w:val="18"/>
                 <w:lang w:val="en-US"/>
               </w:rPr>
               <w:t>RMSE</w:t>
@@ -4469,10 +5437,17 @@
             <w:pPr>
               <w:jc w:val="center"/>
               <w:rPr>
-                <w:sz w:val="20"/>
-                <w:szCs w:val="20"/>
-              </w:rPr>
-            </w:pPr>
+                <w:sz w:val="18"/>
+                <w:szCs w:val="18"/>
+              </w:rPr>
+            </w:pPr>
+            <w:r>
+              <w:rPr>
+                <w:sz w:val="18"/>
+                <w:szCs w:val="18"/>
+              </w:rPr>
+              <w:t>0.071</w:t>
+            </w:r>
           </w:p>
         </w:tc>
         <w:tc>
@@ -4484,10 +5459,17 @@
             <w:pPr>
               <w:jc w:val="center"/>
               <w:rPr>
-                <w:sz w:val="20"/>
-                <w:szCs w:val="20"/>
-              </w:rPr>
-            </w:pPr>
+                <w:sz w:val="18"/>
+                <w:szCs w:val="18"/>
+              </w:rPr>
+            </w:pPr>
+            <w:r>
+              <w:rPr>
+                <w:sz w:val="18"/>
+                <w:szCs w:val="18"/>
+              </w:rPr>
+              <w:t>0.1</w:t>
+            </w:r>
           </w:p>
         </w:tc>
         <w:tc>
@@ -4499,10 +5481,17 @@
             <w:pPr>
               <w:jc w:val="center"/>
               <w:rPr>
-                <w:sz w:val="20"/>
-                <w:szCs w:val="20"/>
-              </w:rPr>
-            </w:pPr>
+                <w:sz w:val="18"/>
+                <w:szCs w:val="18"/>
+              </w:rPr>
+            </w:pPr>
+            <w:r>
+              <w:rPr>
+                <w:sz w:val="18"/>
+                <w:szCs w:val="18"/>
+              </w:rPr>
+              <w:t>0.095</w:t>
+            </w:r>
           </w:p>
         </w:tc>
       </w:tr>
@@ -4527,13 +5516,148 @@
         <w:rPr>
           <w:sz w:val="22"/>
         </w:rPr>
-        <w:t>Выводы:____________________________________________________________________________________________________________________________________________________________________________________________________________________________________________________________</w:t>
+        <w:t>Выводы</w:t>
+      </w:r>
+      <w:r>
+        <w:rPr>
+          <w:sz w:val="22"/>
+        </w:rPr>
+        <w:t>:</w:t>
+      </w:r>
+      <w:r>
+        <w:rPr>
+          <w:sz w:val="22"/>
+        </w:rPr>
+        <w:t xml:space="preserve"> </w:t>
+      </w:r>
+    </w:p>
+    <w:p>
+      <w:pPr>
+        <w:pStyle w:val="a8"/>
+        <w:numPr>
+          <w:ilvl w:val="0"/>
+          <w:numId w:val="2"/>
+        </w:numPr>
+        <w:jc w:val="both"/>
+        <w:rPr>
+          <w:sz w:val="22"/>
+        </w:rPr>
+      </w:pPr>
+      <w:r>
+        <w:rPr>
+          <w:sz w:val="22"/>
+        </w:rPr>
+        <w:t xml:space="preserve">после первого цикла обучения нейронная сеть не обладала способностью к генерализации данных. Предположительно </w:t>
+      </w:r>
+      <w:r>
+        <w:rPr>
+          <w:sz w:val="22"/>
+        </w:rPr>
+        <w:t xml:space="preserve">причина в том, что веса и смещения не всех нейронов скрытого слоя </w:t>
+      </w:r>
+      <w:r>
+        <w:rPr>
+          <w:sz w:val="22"/>
+        </w:rPr>
+        <w:t>“</w:t>
+      </w:r>
+      <w:r>
+        <w:rPr>
+          <w:sz w:val="22"/>
+        </w:rPr>
+        <w:t>достаточно обучились</w:t>
+      </w:r>
+      <w:r>
+        <w:rPr>
+          <w:sz w:val="22"/>
+        </w:rPr>
+        <w:t>”</w:t>
+      </w:r>
+      <w:r>
+        <w:rPr>
+          <w:sz w:val="22"/>
+        </w:rPr>
+        <w:t>.</w:t>
+      </w:r>
+    </w:p>
+    <w:p>
+      <w:pPr>
+        <w:pStyle w:val="a8"/>
+        <w:numPr>
+          <w:ilvl w:val="0"/>
+          <w:numId w:val="2"/>
+        </w:numPr>
+        <w:jc w:val="both"/>
+        <w:rPr>
+          <w:sz w:val="22"/>
+        </w:rPr>
+      </w:pPr>
+      <w:r>
+        <w:rPr>
+          <w:sz w:val="22"/>
+        </w:rPr>
+        <w:t xml:space="preserve">После продолжения обучения </w:t>
+      </w:r>
+      <w:r>
+        <w:rPr>
+          <w:sz w:val="22"/>
+        </w:rPr>
+        <w:t xml:space="preserve">нейронной </w:t>
+      </w:r>
+      <w:r>
+        <w:rPr>
+          <w:sz w:val="22"/>
+        </w:rPr>
+        <w:t>сети</w:t>
+      </w:r>
+      <w:r>
+        <w:rPr>
+          <w:sz w:val="22"/>
+        </w:rPr>
+        <w:t xml:space="preserve"> ошибки на всех выборках данных снизились в </w:t>
+      </w:r>
+      <w:r>
+        <w:rPr>
+          <w:sz w:val="22"/>
+        </w:rPr>
+        <w:t xml:space="preserve">~10 </w:t>
+      </w:r>
+      <w:r>
+        <w:rPr>
+          <w:sz w:val="22"/>
+        </w:rPr>
+        <w:t>раз</w:t>
+      </w:r>
+      <w:r>
+        <w:rPr>
+          <w:sz w:val="22"/>
+        </w:rPr>
+        <w:t xml:space="preserve">. </w:t>
+      </w:r>
+    </w:p>
+    <w:p>
+      <w:pPr>
+        <w:pStyle w:val="a8"/>
+        <w:numPr>
+          <w:ilvl w:val="0"/>
+          <w:numId w:val="2"/>
+        </w:numPr>
+        <w:jc w:val="both"/>
+        <w:rPr>
+          <w:sz w:val="22"/>
+        </w:rPr>
+      </w:pPr>
+      <w:r>
+        <w:rPr>
+          <w:sz w:val="22"/>
+        </w:rPr>
+        <w:t>Итоговая сеть обладает способностью к генерализации данных.</w:t>
       </w:r>
     </w:p>
     <w:sectPr>
-      <w:headerReference w:type="default" r:id="rId15"/>
-      <w:footerReference w:type="even" r:id="rId16"/>
-      <w:footerReference w:type="default" r:id="rId17"/>
+      <w:headerReference w:type="default" r:id="rId17"/>
+      <w:footerReference w:type="even" r:id="rId18"/>
+      <w:footerReference w:type="default" r:id="rId19"/>
       <w:pgSz w:w="8419" w:h="11906" w:orient="landscape" w:code="9"/>
       <w:pgMar w:top="851" w:right="567" w:bottom="567" w:left="567" w:header="709" w:footer="284" w:gutter="0"/>
       <w:cols w:space="708"/>
@@ -4905,8 +6029,97 @@
       </w:rPr>
     </w:lvl>
   </w:abstractNum>
+  <w:abstractNum w:abstractNumId="1" w15:restartNumberingAfterBreak="0">
+    <w:nsid w:val="19D3716E"/>
+    <w:multiLevelType w:val="hybridMultilevel"/>
+    <w:tmpl w:val="AA02962A"/>
+    <w:lvl w:ilvl="0" w:tplc="0419000F">
+      <w:start w:val="1"/>
+      <w:numFmt w:val="decimal"/>
+      <w:lvlText w:val="%1."/>
+      <w:lvlJc w:val="left"/>
+      <w:pPr>
+        <w:ind w:left="720" w:hanging="360"/>
+      </w:pPr>
+    </w:lvl>
+    <w:lvl w:ilvl="1" w:tplc="04190019" w:tentative="1">
+      <w:start w:val="1"/>
+      <w:numFmt w:val="lowerLetter"/>
+      <w:lvlText w:val="%2."/>
+      <w:lvlJc w:val="left"/>
+      <w:pPr>
+        <w:ind w:left="1440" w:hanging="360"/>
+      </w:pPr>
+    </w:lvl>
+    <w:lvl w:ilvl="2" w:tplc="0419001B" w:tentative="1">
+      <w:start w:val="1"/>
+      <w:numFmt w:val="lowerRoman"/>
+      <w:lvlText w:val="%3."/>
+      <w:lvlJc w:val="right"/>
+      <w:pPr>
+        <w:ind w:left="2160" w:hanging="180"/>
+      </w:pPr>
+    </w:lvl>
+    <w:lvl w:ilvl="3" w:tplc="0419000F" w:tentative="1">
+      <w:start w:val="1"/>
+      <w:numFmt w:val="decimal"/>
+      <w:lvlText w:val="%4."/>
+      <w:lvlJc w:val="left"/>
+      <w:pPr>
+        <w:ind w:left="2880" w:hanging="360"/>
+      </w:pPr>
+    </w:lvl>
+    <w:lvl w:ilvl="4" w:tplc="04190019" w:tentative="1">
+      <w:start w:val="1"/>
+      <w:numFmt w:val="lowerLetter"/>
+      <w:lvlText w:val="%5."/>
+      <w:lvlJc w:val="left"/>
+      <w:pPr>
+        <w:ind w:left="3600" w:hanging="360"/>
+      </w:pPr>
+    </w:lvl>
+    <w:lvl w:ilvl="5" w:tplc="0419001B" w:tentative="1">
+      <w:start w:val="1"/>
+      <w:numFmt w:val="lowerRoman"/>
+      <w:lvlText w:val="%6."/>
+      <w:lvlJc w:val="right"/>
+      <w:pPr>
+        <w:ind w:left="4320" w:hanging="180"/>
+      </w:pPr>
+    </w:lvl>
+    <w:lvl w:ilvl="6" w:tplc="0419000F" w:tentative="1">
+      <w:start w:val="1"/>
+      <w:numFmt w:val="decimal"/>
+      <w:lvlText w:val="%7."/>
+      <w:lvlJc w:val="left"/>
+      <w:pPr>
+        <w:ind w:left="5040" w:hanging="360"/>
+      </w:pPr>
+    </w:lvl>
+    <w:lvl w:ilvl="7" w:tplc="04190019" w:tentative="1">
+      <w:start w:val="1"/>
+      <w:numFmt w:val="lowerLetter"/>
+      <w:lvlText w:val="%8."/>
+      <w:lvlJc w:val="left"/>
+      <w:pPr>
+        <w:ind w:left="5760" w:hanging="360"/>
+      </w:pPr>
+    </w:lvl>
+    <w:lvl w:ilvl="8" w:tplc="0419001B" w:tentative="1">
+      <w:start w:val="1"/>
+      <w:numFmt w:val="lowerRoman"/>
+      <w:lvlText w:val="%9."/>
+      <w:lvlJc w:val="right"/>
+      <w:pPr>
+        <w:ind w:left="6480" w:hanging="180"/>
+      </w:pPr>
+    </w:lvl>
+  </w:abstractNum>
   <w:num w:numId="1" w16cid:durableId="236793554">
     <w:abstractNumId w:val="0"/>
+  </w:num>
+  <w:num w:numId="2" w16cid:durableId="740375302">
+    <w:abstractNumId w:val="1"/>
   </w:num>
 </w:numbering>
 </file>
@@ -5329,6 +6542,17 @@
       <w:color w:val="666666"/>
     </w:rPr>
   </w:style>
+  <w:style w:type="paragraph" w:styleId="a8">
+    <w:name w:val="List Paragraph"/>
+    <w:basedOn w:val="a"/>
+    <w:uiPriority w:val="34"/>
+    <w:qFormat/>
+    <w:rsid w:val="004B4634"/>
+    <w:pPr>
+      <w:ind w:left="720"/>
+      <w:contextualSpacing/>
+    </w:pPr>
+  </w:style>
 </w:styles>
 </file>
 

</xml_diff>

<commit_message>
fix weights visualization and delete Variable
</commit_message>
<xml_diff>
--- a/labs/lab2/ЛР2.docx
+++ b/labs/lab2/ЛР2.docx
@@ -134,15 +134,21 @@
           <w:sz w:val="22"/>
           <w:szCs w:val="22"/>
         </w:rPr>
-        <w:t>. Дата сдачи:__________</w:t>
+        <w:t>. Дата сдачи</w:t>
       </w:r>
       <w:r>
         <w:rPr>
           <w:sz w:val="22"/>
           <w:szCs w:val="22"/>
-          <w:u w:val="single"/>
-        </w:rPr>
-        <w:t xml:space="preserve"> </w:t>
+        </w:rPr>
+        <w:t xml:space="preserve">: </w:t>
+      </w:r>
+      <w:r>
+        <w:rPr>
+          <w:sz w:val="22"/>
+          <w:szCs w:val="22"/>
+        </w:rPr>
+        <w:t>26.04.24</w:t>
       </w:r>
     </w:p>
     <w:p>
@@ -2496,14 +2502,7 @@
                 <w:rFonts w:ascii="Cambria Math" w:hAnsi="Cambria Math"/>
                 <w:sz w:val="22"/>
               </w:rPr>
-              <m:t>i</m:t>
-            </m:r>
-            <m:r>
-              <w:rPr>
-                <w:rFonts w:ascii="Cambria Math" w:hAnsi="Cambria Math"/>
-                <w:sz w:val="22"/>
-              </w:rPr>
-              <m:t>=1</m:t>
+              <m:t>i=1</m:t>
             </m:r>
           </m:sub>
           <m:sup>
@@ -2601,7 +2600,6 @@
               <w:rPr>
                 <w:rFonts w:ascii="Cambria Math" w:hAnsi="Cambria Math"/>
                 <w:sz w:val="22"/>
-                <w:lang w:val="en-US"/>
               </w:rPr>
               <m:t>→</m:t>
             </m:r>
@@ -2667,13 +2665,7 @@
         <w:rPr>
           <w:sz w:val="22"/>
         </w:rPr>
-        <w:t>увеличение значения функции потерь на валидационной выборке на протяжении 500 эпох</w:t>
-      </w:r>
-      <w:r>
-        <w:rPr>
-          <w:sz w:val="22"/>
-        </w:rPr>
-        <w:t>.</w:t>
+        <w:t>увеличение значения функции потерь на валидационной выборке на протяжении 500 эпох.</w:t>
       </w:r>
     </w:p>
     <w:p>
@@ -2779,13 +2771,14 @@
       </w:pPr>
       <w:r>
         <w:rPr>
+          <w:noProof/>
           <w:sz w:val="22"/>
         </w:rPr>
         <w:drawing>
-          <wp:inline distT="0" distB="0" distL="0" distR="0" wp14:anchorId="0C33077B" wp14:editId="3078A7E8">
-            <wp:extent cx="4042552" cy="2727960"/>
+          <wp:inline distT="0" distB="0" distL="0" distR="0" wp14:anchorId="3F3E008F" wp14:editId="2AD26114">
+            <wp:extent cx="4030705" cy="2151185"/>
             <wp:effectExtent l="0" t="0" r="0" b="0"/>
-            <wp:docPr id="481336391" name="Рисунок 1" descr="Изображение выглядит как снимок экрана&#10;&#10;Автоматически созданное описание"/>
+            <wp:docPr id="1069600738" name="Рисунок 1" descr="Изображение выглядит как снимок экрана&#10;&#10;Автоматически созданное описание"/>
             <wp:cNvGraphicFramePr>
               <a:graphicFrameLocks xmlns:a="http://schemas.openxmlformats.org/drawingml/2006/main" noChangeAspect="1"/>
             </wp:cNvGraphicFramePr>
@@ -2793,7 +2786,7 @@
               <a:graphicData uri="http://schemas.openxmlformats.org/drawingml/2006/picture">
                 <pic:pic xmlns:pic="http://schemas.openxmlformats.org/drawingml/2006/picture">
                   <pic:nvPicPr>
-                    <pic:cNvPr id="481336391" name="Рисунок 1" descr="Изображение выглядит как снимок экрана&#10;&#10;Автоматически созданное описание"/>
+                    <pic:cNvPr id="1069600738" name="Рисунок 1" descr="Изображение выглядит как снимок экрана&#10;&#10;Автоматически созданное описание"/>
                     <pic:cNvPicPr/>
                   </pic:nvPicPr>
                   <pic:blipFill>
@@ -2805,7 +2798,7 @@
                   <pic:spPr>
                     <a:xfrm>
                       <a:off x="0" y="0"/>
-                      <a:ext cx="4058633" cy="2738811"/>
+                      <a:ext cx="4039165" cy="2155700"/>
                     </a:xfrm>
                     <a:prstGeom prst="rect">
                       <a:avLst/>
@@ -2820,163 +2813,58 @@
     </w:p>
     <w:p>
       <w:pPr>
+        <w:jc w:val="both"/>
+        <w:rPr>
+          <w:sz w:val="22"/>
+          <w:lang w:val="en-US"/>
+        </w:rPr>
+      </w:pPr>
+    </w:p>
+    <w:p>
+      <w:pPr>
+        <w:jc w:val="both"/>
+        <w:rPr>
+          <w:sz w:val="22"/>
+        </w:rPr>
+      </w:pPr>
+      <w:r>
+        <w:rPr>
+          <w:sz w:val="22"/>
+        </w:rPr>
+        <w:t>Графики зависимости выхода сети</w:t>
+      </w:r>
+      <w:r>
+        <w:rPr>
+          <w:sz w:val="22"/>
+          <w:lang w:val="en-US"/>
+        </w:rPr>
+        <w:t>:</w:t>
+      </w:r>
+    </w:p>
+    <w:p>
+      <w:pPr>
+        <w:jc w:val="both"/>
+        <w:rPr>
+          <w:sz w:val="22"/>
+        </w:rPr>
+      </w:pPr>
+    </w:p>
+    <w:p>
+      <w:pPr>
         <w:jc w:val="center"/>
         <w:rPr>
           <w:sz w:val="22"/>
         </w:rPr>
       </w:pPr>
-    </w:p>
-    <w:p>
-      <w:pPr>
-        <w:jc w:val="both"/>
-        <w:rPr>
-          <w:sz w:val="22"/>
-          <w:lang w:val="en-US"/>
-        </w:rPr>
-      </w:pPr>
-    </w:p>
-    <w:p>
-      <w:pPr>
-        <w:jc w:val="both"/>
-        <w:rPr>
-          <w:sz w:val="22"/>
-          <w:lang w:val="en-US"/>
-        </w:rPr>
-      </w:pPr>
-    </w:p>
-    <w:p>
-      <w:pPr>
-        <w:jc w:val="both"/>
-        <w:rPr>
-          <w:sz w:val="22"/>
-          <w:lang w:val="en-US"/>
-        </w:rPr>
-      </w:pPr>
-    </w:p>
-    <w:p>
-      <w:pPr>
-        <w:jc w:val="both"/>
-        <w:rPr>
-          <w:sz w:val="22"/>
-          <w:lang w:val="en-US"/>
-        </w:rPr>
-      </w:pPr>
-    </w:p>
-    <w:p>
-      <w:pPr>
-        <w:jc w:val="both"/>
-        <w:rPr>
-          <w:sz w:val="22"/>
-          <w:lang w:val="en-US"/>
-        </w:rPr>
-      </w:pPr>
-    </w:p>
-    <w:p>
-      <w:pPr>
-        <w:jc w:val="both"/>
-        <w:rPr>
-          <w:sz w:val="22"/>
-          <w:lang w:val="en-US"/>
-        </w:rPr>
-      </w:pPr>
-    </w:p>
-    <w:p>
-      <w:pPr>
-        <w:jc w:val="both"/>
-        <w:rPr>
-          <w:sz w:val="22"/>
-          <w:lang w:val="en-US"/>
-        </w:rPr>
-      </w:pPr>
-    </w:p>
-    <w:p>
-      <w:pPr>
-        <w:jc w:val="both"/>
-        <w:rPr>
-          <w:sz w:val="22"/>
-          <w:lang w:val="en-US"/>
-        </w:rPr>
-      </w:pPr>
-    </w:p>
-    <w:p>
-      <w:pPr>
-        <w:jc w:val="both"/>
-        <w:rPr>
-          <w:sz w:val="22"/>
-        </w:rPr>
-      </w:pPr>
-    </w:p>
-    <w:p>
-      <w:pPr>
-        <w:jc w:val="both"/>
-        <w:rPr>
-          <w:sz w:val="22"/>
-        </w:rPr>
-      </w:pPr>
-    </w:p>
-    <w:p>
-      <w:pPr>
-        <w:jc w:val="both"/>
-        <w:rPr>
-          <w:sz w:val="22"/>
-          <w:lang w:val="en-US"/>
-        </w:rPr>
-      </w:pPr>
-    </w:p>
-    <w:p>
-      <w:pPr>
-        <w:jc w:val="both"/>
-        <w:rPr>
-          <w:sz w:val="22"/>
-          <w:lang w:val="en-US"/>
-        </w:rPr>
-      </w:pPr>
-    </w:p>
-    <w:p>
-      <w:pPr>
-        <w:jc w:val="both"/>
-        <w:rPr>
-          <w:sz w:val="22"/>
-        </w:rPr>
-      </w:pPr>
-      <w:r>
-        <w:rPr>
-          <w:sz w:val="22"/>
-        </w:rPr>
-        <w:t>Графики зависимости выхода сети</w:t>
-      </w:r>
-      <w:r>
-        <w:rPr>
-          <w:sz w:val="22"/>
-          <w:lang w:val="en-US"/>
-        </w:rPr>
-        <w:t>:</w:t>
-      </w:r>
-    </w:p>
-    <w:p>
-      <w:pPr>
-        <w:jc w:val="both"/>
-        <w:rPr>
-          <w:sz w:val="22"/>
-        </w:rPr>
-      </w:pPr>
-    </w:p>
-    <w:p>
-      <w:pPr>
-        <w:jc w:val="center"/>
-        <w:rPr>
-          <w:sz w:val="22"/>
-        </w:rPr>
-      </w:pPr>
       <w:r>
         <w:rPr>
           <w:sz w:val="22"/>
         </w:rPr>
         <w:drawing>
-          <wp:inline distT="0" distB="0" distL="0" distR="0" wp14:anchorId="32E72BCC" wp14:editId="114CD8A1">
-            <wp:extent cx="4124960" cy="2791497"/>
+          <wp:inline distT="0" distB="0" distL="0" distR="0" wp14:anchorId="605B1763" wp14:editId="65B26906">
+            <wp:extent cx="3786554" cy="2050507"/>
             <wp:effectExtent l="0" t="0" r="0" b="0"/>
-            <wp:docPr id="822955451" name="Рисунок 1" descr="Изображение выглядит как линия&#10;&#10;Автоматически созданное описание"/>
+            <wp:docPr id="826247781" name="Рисунок 1" descr="Изображение выглядит как линия, снимок экрана, График&#10;&#10;Автоматически созданное описание"/>
             <wp:cNvGraphicFramePr>
               <a:graphicFrameLocks xmlns:a="http://schemas.openxmlformats.org/drawingml/2006/main" noChangeAspect="1"/>
             </wp:cNvGraphicFramePr>
@@ -2984,7 +2872,7 @@
               <a:graphicData uri="http://schemas.openxmlformats.org/drawingml/2006/picture">
                 <pic:pic xmlns:pic="http://schemas.openxmlformats.org/drawingml/2006/picture">
                   <pic:nvPicPr>
-                    <pic:cNvPr id="822955451" name="Рисунок 1" descr="Изображение выглядит как линия&#10;&#10;Автоматически созданное описание"/>
+                    <pic:cNvPr id="826247781" name="Рисунок 1" descr="Изображение выглядит как линия, снимок экрана, График&#10;&#10;Автоматически созданное описание"/>
                     <pic:cNvPicPr/>
                   </pic:nvPicPr>
                   <pic:blipFill>
@@ -2996,7 +2884,7 @@
                   <pic:spPr>
                     <a:xfrm>
                       <a:off x="0" y="0"/>
-                      <a:ext cx="4138886" cy="2800921"/>
+                      <a:ext cx="3786554" cy="2050507"/>
                     </a:xfrm>
                     <a:prstGeom prst="rect">
                       <a:avLst/>
@@ -3020,11 +2908,12 @@
         <w:rPr>
           <w:sz w:val="22"/>
         </w:rPr>
+        <w:lastRenderedPageBreak/>
         <w:drawing>
-          <wp:inline distT="0" distB="0" distL="0" distR="0" wp14:anchorId="46710413" wp14:editId="1AE36385">
-            <wp:extent cx="4088440" cy="2781935"/>
+          <wp:inline distT="0" distB="0" distL="0" distR="0" wp14:anchorId="04F21967" wp14:editId="6837A79A">
+            <wp:extent cx="3952657" cy="2133404"/>
             <wp:effectExtent l="0" t="0" r="0" b="0"/>
-            <wp:docPr id="872169929" name="Рисунок 1" descr="Изображение выглядит как снимок экрана&#10;&#10;Автоматически созданное описание"/>
+            <wp:docPr id="30928895" name="Рисунок 1" descr="Изображение выглядит как снимок экрана&#10;&#10;Автоматически созданное описание"/>
             <wp:cNvGraphicFramePr>
               <a:graphicFrameLocks xmlns:a="http://schemas.openxmlformats.org/drawingml/2006/main" noChangeAspect="1"/>
             </wp:cNvGraphicFramePr>
@@ -3032,7 +2921,7 @@
               <a:graphicData uri="http://schemas.openxmlformats.org/drawingml/2006/picture">
                 <pic:pic xmlns:pic="http://schemas.openxmlformats.org/drawingml/2006/picture">
                   <pic:nvPicPr>
-                    <pic:cNvPr id="872169929" name="Рисунок 1" descr="Изображение выглядит как снимок экрана&#10;&#10;Автоматически созданное описание"/>
+                    <pic:cNvPr id="30928895" name="Рисунок 1" descr="Изображение выглядит как снимок экрана&#10;&#10;Автоматически созданное описание"/>
                     <pic:cNvPicPr/>
                   </pic:nvPicPr>
                   <pic:blipFill>
@@ -3044,7 +2933,7 @@
                   <pic:spPr>
                     <a:xfrm>
                       <a:off x="0" y="0"/>
-                      <a:ext cx="4094721" cy="2786209"/>
+                      <a:ext cx="3964176" cy="2139621"/>
                     </a:xfrm>
                     <a:prstGeom prst="rect">
                       <a:avLst/>
@@ -3062,6 +2951,7 @@
         <w:jc w:val="both"/>
         <w:rPr>
           <w:sz w:val="22"/>
+          <w:lang w:val="en-US"/>
         </w:rPr>
       </w:pPr>
     </w:p>
@@ -3070,31 +2960,12 @@
         <w:jc w:val="both"/>
         <w:rPr>
           <w:sz w:val="22"/>
-          <w:lang w:val="en-US"/>
-        </w:rPr>
-      </w:pPr>
-    </w:p>
-    <w:p>
-      <w:pPr>
-        <w:jc w:val="both"/>
-        <w:rPr>
-          <w:sz w:val="22"/>
-          <w:lang w:val="en-US"/>
-        </w:rPr>
-      </w:pPr>
-    </w:p>
-    <w:p>
-      <w:pPr>
-        <w:jc w:val="both"/>
-        <w:rPr>
-          <w:sz w:val="22"/>
-        </w:rPr>
-      </w:pPr>
-      <w:r>
-        <w:rPr>
-          <w:sz w:val="22"/>
-        </w:rPr>
-        <w:lastRenderedPageBreak/>
+        </w:rPr>
+      </w:pPr>
+      <w:r>
+        <w:rPr>
+          <w:sz w:val="22"/>
+        </w:rPr>
         <w:t xml:space="preserve">Зависимость выходов </w:t>
       </w:r>
       <w:r>
@@ -3225,13 +3096,14 @@
       </w:pPr>
       <w:r>
         <w:rPr>
+          <w:noProof/>
           <w:sz w:val="22"/>
         </w:rPr>
         <w:drawing>
-          <wp:inline distT="0" distB="0" distL="0" distR="0" wp14:anchorId="6DC4E934" wp14:editId="3D53E1B8">
-            <wp:extent cx="2194578" cy="1477010"/>
+          <wp:inline distT="0" distB="0" distL="0" distR="0" wp14:anchorId="132DA729" wp14:editId="65CC27D4">
+            <wp:extent cx="2299442" cy="1223108"/>
             <wp:effectExtent l="0" t="0" r="0" b="0"/>
-            <wp:docPr id="770711843" name="Рисунок 1" descr="Изображение выглядит как линия, Красочность&#10;&#10;Автоматически созданное описание"/>
+            <wp:docPr id="1998453033" name="Рисунок 1" descr="Изображение выглядит как линия, Красочность, искусство&#10;&#10;Автоматически созданное описание"/>
             <wp:cNvGraphicFramePr>
               <a:graphicFrameLocks xmlns:a="http://schemas.openxmlformats.org/drawingml/2006/main" noChangeAspect="1"/>
             </wp:cNvGraphicFramePr>
@@ -3239,7 +3111,7 @@
               <a:graphicData uri="http://schemas.openxmlformats.org/drawingml/2006/picture">
                 <pic:pic xmlns:pic="http://schemas.openxmlformats.org/drawingml/2006/picture">
                   <pic:nvPicPr>
-                    <pic:cNvPr id="770711843" name="Рисунок 1" descr="Изображение выглядит как линия, Красочность&#10;&#10;Автоматически созданное описание"/>
+                    <pic:cNvPr id="1998453033" name="Рисунок 1" descr="Изображение выглядит как линия, Красочность, искусство&#10;&#10;Автоматически созданное описание"/>
                     <pic:cNvPicPr/>
                   </pic:nvPicPr>
                   <pic:blipFill>
@@ -3251,7 +3123,7 @@
                   <pic:spPr>
                     <a:xfrm>
                       <a:off x="0" y="0"/>
-                      <a:ext cx="2226175" cy="1498276"/>
+                      <a:ext cx="2332563" cy="1240725"/>
                     </a:xfrm>
                     <a:prstGeom prst="rect">
                       <a:avLst/>
@@ -3268,10 +3140,10 @@
           <w:sz w:val="22"/>
         </w:rPr>
         <w:drawing>
-          <wp:inline distT="0" distB="0" distL="0" distR="0" wp14:anchorId="6FD31E5F" wp14:editId="30281771">
-            <wp:extent cx="2179320" cy="1466741"/>
+          <wp:inline distT="0" distB="0" distL="0" distR="0" wp14:anchorId="787B6992" wp14:editId="1DC8E238">
+            <wp:extent cx="2322399" cy="1235319"/>
             <wp:effectExtent l="0" t="0" r="0" b="0"/>
-            <wp:docPr id="1079624744" name="Рисунок 1" descr="Изображение выглядит как линия, диаграмма, искусство&#10;&#10;Автоматически созданное описание"/>
+            <wp:docPr id="1234719297" name="Рисунок 1" descr="Изображение выглядит как линия, Красочность&#10;&#10;Автоматически созданное описание"/>
             <wp:cNvGraphicFramePr>
               <a:graphicFrameLocks xmlns:a="http://schemas.openxmlformats.org/drawingml/2006/main" noChangeAspect="1"/>
             </wp:cNvGraphicFramePr>
@@ -3279,7 +3151,7 @@
               <a:graphicData uri="http://schemas.openxmlformats.org/drawingml/2006/picture">
                 <pic:pic xmlns:pic="http://schemas.openxmlformats.org/drawingml/2006/picture">
                   <pic:nvPicPr>
-                    <pic:cNvPr id="1079624744" name="Рисунок 1" descr="Изображение выглядит как линия, диаграмма, искусство&#10;&#10;Автоматически созданное описание"/>
+                    <pic:cNvPr id="1234719297" name="Рисунок 1" descr="Изображение выглядит как линия, Красочность&#10;&#10;Автоматически созданное описание"/>
                     <pic:cNvPicPr/>
                   </pic:nvPicPr>
                   <pic:blipFill>
@@ -3291,7 +3163,7 @@
                   <pic:spPr>
                     <a:xfrm>
                       <a:off x="0" y="0"/>
-                      <a:ext cx="2196733" cy="1478460"/>
+                      <a:ext cx="2362722" cy="1256767"/>
                     </a:xfrm>
                     <a:prstGeom prst="rect">
                       <a:avLst/>
@@ -3317,78 +3189,77 @@
         <w:jc w:val="both"/>
         <w:rPr>
           <w:sz w:val="22"/>
+        </w:rPr>
+      </w:pPr>
+      <w:r>
+        <w:rPr>
+          <w:sz w:val="22"/>
+        </w:rPr>
+        <w:t>Зависимость ошибки сети</w:t>
+      </w:r>
+      <w:r>
+        <w:rPr>
+          <w:sz w:val="22"/>
+        </w:rPr>
+        <w:t xml:space="preserve"> </w:t>
+      </w:r>
+      <w:r>
+        <w:rPr>
+          <w:i/>
+          <w:sz w:val="22"/>
           <w:lang w:val="en-US"/>
         </w:rPr>
-      </w:pPr>
-      <w:r>
-        <w:rPr>
-          <w:sz w:val="22"/>
-        </w:rPr>
-        <w:t>Зависимость ошибки сети</w:t>
-      </w:r>
-      <w:r>
-        <w:rPr>
-          <w:sz w:val="22"/>
-        </w:rPr>
-        <w:t xml:space="preserve"> </w:t>
-      </w:r>
-      <w:r>
-        <w:rPr>
-          <w:i/>
+        <w:t>E</w:t>
+      </w:r>
+      <w:r>
+        <w:rPr>
+          <w:sz w:val="22"/>
+        </w:rPr>
+        <w:t>(</w:t>
+      </w:r>
+      <w:r>
+        <w:rPr>
+          <w:sz w:val="22"/>
+        </w:rPr>
+        <w:sym w:font="Symbol" w:char="F074"/>
+      </w:r>
+      <w:r>
+        <w:rPr>
+          <w:sz w:val="22"/>
+        </w:rPr>
+        <w:t xml:space="preserve">) </w:t>
+      </w:r>
+      <w:r>
+        <w:rPr>
+          <w:sz w:val="22"/>
+        </w:rPr>
+        <w:t>на обучающей, валидационной и тестовой выборках от времени обучения</w:t>
+      </w:r>
+      <w:r>
+        <w:rPr>
+          <w:sz w:val="22"/>
+        </w:rPr>
+        <w:t>:</w:t>
+      </w:r>
+    </w:p>
+    <w:p>
+      <w:pPr>
+        <w:jc w:val="center"/>
+        <w:rPr>
           <w:sz w:val="22"/>
           <w:lang w:val="en-US"/>
         </w:rPr>
-        <w:t>E</w:t>
-      </w:r>
-      <w:r>
-        <w:rPr>
-          <w:sz w:val="22"/>
-        </w:rPr>
-        <w:t>(</w:t>
-      </w:r>
-      <w:r>
-        <w:rPr>
-          <w:sz w:val="22"/>
-        </w:rPr>
-        <w:sym w:font="Symbol" w:char="F074"/>
-      </w:r>
-      <w:r>
-        <w:rPr>
-          <w:sz w:val="22"/>
-        </w:rPr>
-        <w:t xml:space="preserve">) </w:t>
-      </w:r>
-      <w:r>
-        <w:rPr>
-          <w:sz w:val="22"/>
-        </w:rPr>
-        <w:t>на обучающей, валидационной и тестовой выборках от времени обучения</w:t>
-      </w:r>
-      <w:r>
-        <w:rPr>
-          <w:sz w:val="22"/>
-        </w:rPr>
-        <w:t>:</w:t>
-      </w:r>
-    </w:p>
-    <w:p>
-      <w:pPr>
-        <w:jc w:val="center"/>
+      </w:pPr>
+      <w:r>
         <w:rPr>
           <w:sz w:val="22"/>
           <w:lang w:val="en-US"/>
         </w:rPr>
-      </w:pPr>
-      <w:r>
-        <w:rPr>
-          <w:sz w:val="22"/>
-          <w:lang w:val="en-US"/>
-        </w:rPr>
         <w:drawing>
-          <wp:inline distT="0" distB="0" distL="0" distR="0" wp14:anchorId="6177E1CF" wp14:editId="2112AE21">
-            <wp:extent cx="4625975" cy="3071495"/>
+          <wp:inline distT="0" distB="0" distL="0" distR="0" wp14:anchorId="4FEF219A" wp14:editId="682E11D3">
+            <wp:extent cx="3946918" cy="2044162"/>
             <wp:effectExtent l="0" t="0" r="0" b="0"/>
-            <wp:docPr id="1895426961" name="Рисунок 1" descr="Изображение выглядит как диаграмма, линия, снимок экрана, График&#10;&#10;Автоматически созданное описание"/>
+            <wp:docPr id="274858287" name="Рисунок 1" descr="Изображение выглядит как снимок экрана, текст, График, диаграмма&#10;&#10;Автоматически созданное описание"/>
             <wp:cNvGraphicFramePr>
               <a:graphicFrameLocks xmlns:a="http://schemas.openxmlformats.org/drawingml/2006/main" noChangeAspect="1"/>
             </wp:cNvGraphicFramePr>
@@ -3396,7 +3267,7 @@
               <a:graphicData uri="http://schemas.openxmlformats.org/drawingml/2006/picture">
                 <pic:pic xmlns:pic="http://schemas.openxmlformats.org/drawingml/2006/picture">
                   <pic:nvPicPr>
-                    <pic:cNvPr id="1895426961" name="Рисунок 1" descr="Изображение выглядит как диаграмма, линия, снимок экрана, График&#10;&#10;Автоматически созданное описание"/>
+                    <pic:cNvPr id="274858287" name="Рисунок 1" descr="Изображение выглядит как снимок экрана, текст, График, диаграмма&#10;&#10;Автоматически созданное описание"/>
                     <pic:cNvPicPr/>
                   </pic:nvPicPr>
                   <pic:blipFill>
@@ -3408,7 +3279,7 @@
                   <pic:spPr>
                     <a:xfrm>
                       <a:off x="0" y="0"/>
-                      <a:ext cx="4625975" cy="3071495"/>
+                      <a:ext cx="3949310" cy="2045401"/>
                     </a:xfrm>
                     <a:prstGeom prst="rect">
                       <a:avLst/>
@@ -3434,6 +3305,7 @@
           <w:i/>
           <w:sz w:val="22"/>
         </w:rPr>
+        <w:lastRenderedPageBreak/>
         <w:t>Отметить на график</w:t>
       </w:r>
       <w:r>
@@ -3457,7 +3329,6 @@
         <w:rPr>
           <w:iCs/>
           <w:sz w:val="22"/>
-          <w:lang w:val="en-US"/>
         </w:rPr>
       </w:pPr>
       <w:r>
@@ -3472,9 +3343,7 @@
       <w:pPr>
         <w:jc w:val="both"/>
         <w:rPr>
-          <w:iCs/>
-          <w:sz w:val="22"/>
-          <w:lang w:val="en-US"/>
+          <w:sz w:val="22"/>
         </w:rPr>
       </w:pPr>
     </w:p>
@@ -3482,42 +3351,13 @@
       <w:pPr>
         <w:jc w:val="both"/>
         <w:rPr>
-          <w:iCs/>
-          <w:sz w:val="22"/>
-          <w:lang w:val="en-US"/>
-        </w:rPr>
-      </w:pPr>
-    </w:p>
-    <w:p>
-      <w:pPr>
-        <w:jc w:val="both"/>
-        <w:rPr>
-          <w:iCs/>
-          <w:sz w:val="22"/>
-          <w:lang w:val="en-US"/>
-        </w:rPr>
-      </w:pPr>
-    </w:p>
-    <w:p>
-      <w:pPr>
-        <w:jc w:val="both"/>
-        <w:rPr>
-          <w:sz w:val="22"/>
-        </w:rPr>
-      </w:pPr>
-    </w:p>
-    <w:p>
-      <w:pPr>
-        <w:jc w:val="both"/>
-        <w:rPr>
-          <w:sz w:val="22"/>
-        </w:rPr>
-      </w:pPr>
-      <w:r>
-        <w:rPr>
-          <w:sz w:val="22"/>
-        </w:rPr>
-        <w:lastRenderedPageBreak/>
+          <w:sz w:val="22"/>
+        </w:rPr>
+      </w:pPr>
+      <w:r>
+        <w:rPr>
+          <w:sz w:val="22"/>
+        </w:rPr>
         <w:t>Зависимость син</w:t>
       </w:r>
       <w:r>
@@ -3643,10 +3483,10 @@
           <w:sz w:val="22"/>
         </w:rPr>
         <w:drawing>
-          <wp:inline distT="0" distB="0" distL="0" distR="0" wp14:anchorId="32B02C45" wp14:editId="5A5619D8">
-            <wp:extent cx="2250440" cy="1531287"/>
+          <wp:inline distT="0" distB="0" distL="0" distR="0" wp14:anchorId="1D086424" wp14:editId="65D7817D">
+            <wp:extent cx="2256693" cy="1218026"/>
             <wp:effectExtent l="0" t="0" r="0" b="0"/>
-            <wp:docPr id="1825197377" name="Рисунок 1" descr="Изображение выглядит как снимок экрана, Прямоугольник, линия, Параллельный&#10;&#10;Автоматически созданное описание"/>
+            <wp:docPr id="1226048008" name="Рисунок 1" descr="Изображение выглядит как Детское искусство, рисунок, зарисовка, линия&#10;&#10;Автоматически созданное описание"/>
             <wp:cNvGraphicFramePr>
               <a:graphicFrameLocks xmlns:a="http://schemas.openxmlformats.org/drawingml/2006/main" noChangeAspect="1"/>
             </wp:cNvGraphicFramePr>
@@ -3654,7 +3494,7 @@
               <a:graphicData uri="http://schemas.openxmlformats.org/drawingml/2006/picture">
                 <pic:pic xmlns:pic="http://schemas.openxmlformats.org/drawingml/2006/picture">
                   <pic:nvPicPr>
-                    <pic:cNvPr id="1825197377" name="Рисунок 1" descr="Изображение выглядит как снимок экрана, Прямоугольник, линия, Параллельный&#10;&#10;Автоматически созданное описание"/>
+                    <pic:cNvPr id="1226048008" name="Рисунок 1" descr="Изображение выглядит как Детское искусство, рисунок, зарисовка, линия&#10;&#10;Автоматически созданное описание"/>
                     <pic:cNvPicPr/>
                   </pic:nvPicPr>
                   <pic:blipFill>
@@ -3666,7 +3506,7 @@
                   <pic:spPr>
                     <a:xfrm>
                       <a:off x="0" y="0"/>
-                      <a:ext cx="2267696" cy="1543028"/>
+                      <a:ext cx="2289679" cy="1235830"/>
                     </a:xfrm>
                     <a:prstGeom prst="rect">
                       <a:avLst/>
@@ -3683,10 +3523,10 @@
           <w:sz w:val="22"/>
         </w:rPr>
         <w:drawing>
-          <wp:inline distT="0" distB="0" distL="0" distR="0" wp14:anchorId="79744CC5" wp14:editId="18E88BC5">
-            <wp:extent cx="2251862" cy="1532255"/>
+          <wp:inline distT="0" distB="0" distL="0" distR="0" wp14:anchorId="29AFEBE1" wp14:editId="11A637E8">
+            <wp:extent cx="2200945" cy="1199417"/>
             <wp:effectExtent l="0" t="0" r="0" b="0"/>
-            <wp:docPr id="646474651" name="Рисунок 1" descr="Изображение выглядит как снимок экрана, Прямоугольник, линия, Красочность&#10;&#10;Автоматически созданное описание"/>
+            <wp:docPr id="585078009" name="Рисунок 1" descr="Изображение выглядит как Детское искусство, искусство&#10;&#10;Автоматически созданное описание"/>
             <wp:cNvGraphicFramePr>
               <a:graphicFrameLocks xmlns:a="http://schemas.openxmlformats.org/drawingml/2006/main" noChangeAspect="1"/>
             </wp:cNvGraphicFramePr>
@@ -3694,7 +3534,7 @@
               <a:graphicData uri="http://schemas.openxmlformats.org/drawingml/2006/picture">
                 <pic:pic xmlns:pic="http://schemas.openxmlformats.org/drawingml/2006/picture">
                   <pic:nvPicPr>
-                    <pic:cNvPr id="646474651" name="Рисунок 1" descr="Изображение выглядит как снимок экрана, Прямоугольник, линия, Красочность&#10;&#10;Автоматически созданное описание"/>
+                    <pic:cNvPr id="585078009" name="Рисунок 1" descr="Изображение выглядит как Детское искусство, искусство&#10;&#10;Автоматически созданное описание"/>
                     <pic:cNvPicPr/>
                   </pic:nvPicPr>
                   <pic:blipFill>
@@ -3704,9 +3544,9 @@
                     </a:stretch>
                   </pic:blipFill>
                   <pic:spPr>
-                    <a:xfrm flipH="1">
+                    <a:xfrm>
                       <a:off x="0" y="0"/>
-                      <a:ext cx="2273318" cy="1546855"/>
+                      <a:ext cx="2219472" cy="1209514"/>
                     </a:xfrm>
                     <a:prstGeom prst="rect">
                       <a:avLst/>
@@ -3891,7 +3731,7 @@
                 <w:sz w:val="18"/>
                 <w:szCs w:val="20"/>
               </w:rPr>
-              <w:t>0.472</w:t>
+              <w:t>0.28</w:t>
             </w:r>
           </w:p>
         </w:tc>
@@ -3913,7 +3753,7 @@
                 <w:sz w:val="18"/>
                 <w:szCs w:val="20"/>
               </w:rPr>
-              <w:t>0.434</w:t>
+              <w:t>0.319</w:t>
             </w:r>
           </w:p>
         </w:tc>
@@ -3935,7 +3775,7 @@
                 <w:sz w:val="18"/>
                 <w:szCs w:val="20"/>
               </w:rPr>
-              <w:t>0.488</w:t>
+              <w:t>0.35</w:t>
             </w:r>
           </w:p>
         </w:tc>
@@ -3991,7 +3831,7 @@
                 <w:sz w:val="18"/>
                 <w:szCs w:val="20"/>
               </w:rPr>
-              <w:t>0.343</w:t>
+              <w:t>0.173</w:t>
             </w:r>
           </w:p>
         </w:tc>
@@ -4013,7 +3853,7 @@
                 <w:sz w:val="18"/>
                 <w:szCs w:val="20"/>
               </w:rPr>
-              <w:t>0.311</w:t>
+              <w:t>0.199</w:t>
             </w:r>
           </w:p>
         </w:tc>
@@ -4035,7 +3875,7 @@
                 <w:sz w:val="18"/>
                 <w:szCs w:val="20"/>
               </w:rPr>
-              <w:t>0.399</w:t>
+              <w:t>0.255</w:t>
             </w:r>
           </w:p>
         </w:tc>
@@ -4085,7 +3925,7 @@
                 <w:sz w:val="18"/>
                 <w:szCs w:val="18"/>
               </w:rPr>
-              <w:t>0.586</w:t>
+              <w:t>0.416</w:t>
             </w:r>
           </w:p>
         </w:tc>
@@ -4107,7 +3947,7 @@
                 <w:sz w:val="18"/>
                 <w:szCs w:val="18"/>
               </w:rPr>
-              <w:t>0.558</w:t>
+              <w:t>0.446</w:t>
             </w:r>
           </w:p>
         </w:tc>
@@ -4129,7 +3969,7 @@
                 <w:sz w:val="18"/>
                 <w:szCs w:val="18"/>
               </w:rPr>
-              <w:t>0.632</w:t>
+              <w:t>0.505</w:t>
             </w:r>
           </w:p>
         </w:tc>
@@ -5281,7 +5121,7 @@
                 <w:sz w:val="18"/>
                 <w:szCs w:val="20"/>
               </w:rPr>
-              <w:t>0.077</w:t>
+              <w:t>0.066</w:t>
             </w:r>
           </w:p>
         </w:tc>
@@ -5303,7 +5143,7 @@
                 <w:sz w:val="18"/>
                 <w:szCs w:val="20"/>
               </w:rPr>
-              <w:t>0.069</w:t>
+              <w:t>0.06</w:t>
             </w:r>
           </w:p>
         </w:tc>
@@ -5352,51 +5192,51 @@
                 <w:sz w:val="18"/>
                 <w:szCs w:val="20"/>
               </w:rPr>
+              <w:t>0.004</w:t>
+            </w:r>
+          </w:p>
+        </w:tc>
+        <w:tc>
+          <w:tcPr>
+            <w:tcW w:w="1559" w:type="dxa"/>
+            <w:vAlign w:val="center"/>
+          </w:tcPr>
+          <w:p>
+            <w:pPr>
+              <w:jc w:val="center"/>
+              <w:rPr>
+                <w:sz w:val="18"/>
+                <w:szCs w:val="20"/>
+              </w:rPr>
+            </w:pPr>
+            <w:r>
+              <w:rPr>
+                <w:sz w:val="18"/>
+                <w:szCs w:val="20"/>
+              </w:rPr>
+              <w:t>0.007</w:t>
+            </w:r>
+          </w:p>
+        </w:tc>
+        <w:tc>
+          <w:tcPr>
+            <w:tcW w:w="1559" w:type="dxa"/>
+            <w:vAlign w:val="center"/>
+          </w:tcPr>
+          <w:p>
+            <w:pPr>
+              <w:jc w:val="center"/>
+              <w:rPr>
+                <w:sz w:val="18"/>
+                <w:szCs w:val="20"/>
+              </w:rPr>
+            </w:pPr>
+            <w:r>
+              <w:rPr>
+                <w:sz w:val="18"/>
+                <w:szCs w:val="20"/>
+              </w:rPr>
               <w:t>0.005</w:t>
-            </w:r>
-          </w:p>
-        </w:tc>
-        <w:tc>
-          <w:tcPr>
-            <w:tcW w:w="1559" w:type="dxa"/>
-            <w:vAlign w:val="center"/>
-          </w:tcPr>
-          <w:p>
-            <w:pPr>
-              <w:jc w:val="center"/>
-              <w:rPr>
-                <w:sz w:val="18"/>
-                <w:szCs w:val="20"/>
-              </w:rPr>
-            </w:pPr>
-            <w:r>
-              <w:rPr>
-                <w:sz w:val="18"/>
-                <w:szCs w:val="20"/>
-              </w:rPr>
-              <w:t>0.01</w:t>
-            </w:r>
-          </w:p>
-        </w:tc>
-        <w:tc>
-          <w:tcPr>
-            <w:tcW w:w="1559" w:type="dxa"/>
-            <w:vAlign w:val="center"/>
-          </w:tcPr>
-          <w:p>
-            <w:pPr>
-              <w:jc w:val="center"/>
-              <w:rPr>
-                <w:sz w:val="18"/>
-                <w:szCs w:val="20"/>
-              </w:rPr>
-            </w:pPr>
-            <w:r>
-              <w:rPr>
-                <w:sz w:val="18"/>
-                <w:szCs w:val="20"/>
-              </w:rPr>
-              <w:t>0.009</w:t>
             </w:r>
           </w:p>
         </w:tc>
@@ -5446,51 +5286,51 @@
                 <w:sz w:val="18"/>
                 <w:szCs w:val="18"/>
               </w:rPr>
+              <w:t>0.063</w:t>
+            </w:r>
+          </w:p>
+        </w:tc>
+        <w:tc>
+          <w:tcPr>
+            <w:tcW w:w="1559" w:type="dxa"/>
+            <w:vAlign w:val="center"/>
+          </w:tcPr>
+          <w:p>
+            <w:pPr>
+              <w:jc w:val="center"/>
+              <w:rPr>
+                <w:sz w:val="18"/>
+                <w:szCs w:val="18"/>
+              </w:rPr>
+            </w:pPr>
+            <w:r>
+              <w:rPr>
+                <w:sz w:val="18"/>
+                <w:szCs w:val="18"/>
+              </w:rPr>
+              <w:t>0.084</w:t>
+            </w:r>
+          </w:p>
+        </w:tc>
+        <w:tc>
+          <w:tcPr>
+            <w:tcW w:w="1559" w:type="dxa"/>
+            <w:vAlign w:val="center"/>
+          </w:tcPr>
+          <w:p>
+            <w:pPr>
+              <w:jc w:val="center"/>
+              <w:rPr>
+                <w:sz w:val="18"/>
+                <w:szCs w:val="18"/>
+              </w:rPr>
+            </w:pPr>
+            <w:r>
+              <w:rPr>
+                <w:sz w:val="18"/>
+                <w:szCs w:val="18"/>
+              </w:rPr>
               <w:t>0.071</w:t>
-            </w:r>
-          </w:p>
-        </w:tc>
-        <w:tc>
-          <w:tcPr>
-            <w:tcW w:w="1559" w:type="dxa"/>
-            <w:vAlign w:val="center"/>
-          </w:tcPr>
-          <w:p>
-            <w:pPr>
-              <w:jc w:val="center"/>
-              <w:rPr>
-                <w:sz w:val="18"/>
-                <w:szCs w:val="18"/>
-              </w:rPr>
-            </w:pPr>
-            <w:r>
-              <w:rPr>
-                <w:sz w:val="18"/>
-                <w:szCs w:val="18"/>
-              </w:rPr>
-              <w:t>0.1</w:t>
-            </w:r>
-          </w:p>
-        </w:tc>
-        <w:tc>
-          <w:tcPr>
-            <w:tcW w:w="1559" w:type="dxa"/>
-            <w:vAlign w:val="center"/>
-          </w:tcPr>
-          <w:p>
-            <w:pPr>
-              <w:jc w:val="center"/>
-              <w:rPr>
-                <w:sz w:val="18"/>
-                <w:szCs w:val="18"/>
-              </w:rPr>
-            </w:pPr>
-            <w:r>
-              <w:rPr>
-                <w:sz w:val="18"/>
-                <w:szCs w:val="18"/>
-              </w:rPr>
-              <w:t>0.095</w:t>
             </w:r>
           </w:p>
         </w:tc>

</xml_diff>